<commit_message>
Some notes about APAs
</commit_message>
<xml_diff>
--- a/Documents/Notes/Conclusions.docx
+++ b/Documents/Notes/Conclusions.docx
@@ -543,7 +543,7 @@
                     <pic:cNvPicPr/>
                   </pic:nvPicPr>
                   <pic:blipFill>
-                    <a:blip r:embed="rId7"/>
+                    <a:blip r:embed="rId8"/>
                     <a:stretch>
                       <a:fillRect/>
                     </a:stretch>
@@ -1773,7 +1773,7 @@
                     <pic:cNvPicPr/>
                   </pic:nvPicPr>
                   <pic:blipFill>
-                    <a:blip r:embed="rId8"/>
+                    <a:blip r:embed="rId9"/>
                     <a:stretch>
                       <a:fillRect/>
                     </a:stretch>
@@ -2759,7 +2759,7 @@
                     <pic:cNvPicPr/>
                   </pic:nvPicPr>
                   <pic:blipFill>
-                    <a:blip r:embed="rId9"/>
+                    <a:blip r:embed="rId10"/>
                     <a:stretch>
                       <a:fillRect/>
                     </a:stretch>
@@ -2966,7 +2966,7 @@
                     <pic:cNvPicPr/>
                   </pic:nvPicPr>
                   <pic:blipFill>
-                    <a:blip r:embed="rId10"/>
+                    <a:blip r:embed="rId11"/>
                     <a:stretch>
                       <a:fillRect/>
                     </a:stretch>
@@ -4323,6 +4323,2708 @@
           <w:i/>
         </w:rPr>
         <w:t xml:space="preserve"> Figures ;)</w:t>
+      </w:r>
+    </w:p>
+    <w:p>
+      <w:pPr>
+        <w:pStyle w:val="Ttulo2"/>
+        <w:rPr>
+          <w:rStyle w:val="nfasissutil"/>
+        </w:rPr>
+      </w:pPr>
+      <w:r>
+        <w:rPr>
+          <w:rStyle w:val="nfasissutil"/>
+        </w:rPr>
+        <w:lastRenderedPageBreak/>
+        <w:t>A</w:t>
+      </w:r>
+      <w:r>
+        <w:rPr>
+          <w:rStyle w:val="nfasissutil"/>
+        </w:rPr>
+        <w:t xml:space="preserve">ngular </w:t>
+      </w:r>
+      <w:proofErr w:type="spellStart"/>
+      <w:r>
+        <w:rPr>
+          <w:rStyle w:val="nfasissutil"/>
+        </w:rPr>
+        <w:t>Velocity</w:t>
+      </w:r>
+      <w:proofErr w:type="spellEnd"/>
+      <w:r>
+        <w:rPr>
+          <w:rStyle w:val="nfasissutil"/>
+        </w:rPr>
+        <w:t xml:space="preserve"> </w:t>
+      </w:r>
+      <w:r>
+        <w:rPr>
+          <w:rStyle w:val="nfasissutil"/>
+        </w:rPr>
+        <w:t xml:space="preserve">of </w:t>
+      </w:r>
+      <w:proofErr w:type="spellStart"/>
+      <w:r>
+        <w:rPr>
+          <w:rStyle w:val="nfasissutil"/>
+        </w:rPr>
+        <w:t>the</w:t>
+      </w:r>
+      <w:proofErr w:type="spellEnd"/>
+      <w:r>
+        <w:rPr>
+          <w:rStyle w:val="nfasissutil"/>
+        </w:rPr>
+        <w:t xml:space="preserve"> </w:t>
+      </w:r>
+      <w:proofErr w:type="spellStart"/>
+      <w:r>
+        <w:rPr>
+          <w:rStyle w:val="nfasissutil"/>
+        </w:rPr>
+        <w:t>trunk</w:t>
+      </w:r>
+      <w:proofErr w:type="spellEnd"/>
+      <w:r>
+        <w:rPr>
+          <w:rStyle w:val="nfasissutil"/>
+        </w:rPr>
+        <w:t xml:space="preserve"> </w:t>
+      </w:r>
+      <w:r>
+        <w:rPr>
+          <w:rStyle w:val="nfasissutil"/>
+        </w:rPr>
+        <w:t>(</w:t>
+      </w:r>
+      <w:proofErr w:type="spellStart"/>
+      <w:r>
+        <w:rPr>
+          <w:rStyle w:val="nfasissutil"/>
+        </w:rPr>
+        <w:t>Gyroscope</w:t>
+      </w:r>
+      <w:proofErr w:type="spellEnd"/>
+      <w:r>
+        <w:rPr>
+          <w:rStyle w:val="nfasissutil"/>
+        </w:rPr>
+        <w:t xml:space="preserve">) </w:t>
+      </w:r>
+      <w:r>
+        <w:rPr>
+          <w:rStyle w:val="nfasissutil"/>
+        </w:rPr>
+        <w:t xml:space="preserve">and COP of </w:t>
+      </w:r>
+      <w:proofErr w:type="spellStart"/>
+      <w:r>
+        <w:rPr>
+          <w:rStyle w:val="nfasissutil"/>
+        </w:rPr>
+        <w:t>the</w:t>
+      </w:r>
+      <w:proofErr w:type="spellEnd"/>
+      <w:r>
+        <w:rPr>
+          <w:rStyle w:val="nfasissutil"/>
+        </w:rPr>
+        <w:t xml:space="preserve"> </w:t>
+      </w:r>
+      <w:proofErr w:type="spellStart"/>
+      <w:r>
+        <w:rPr>
+          <w:rStyle w:val="nfasissutil"/>
+        </w:rPr>
+        <w:t>plateform</w:t>
+      </w:r>
+      <w:proofErr w:type="spellEnd"/>
+    </w:p>
+    <w:p>
+      <w:r>
+        <w:t xml:space="preserve">In </w:t>
+      </w:r>
+      <w:proofErr w:type="spellStart"/>
+      <w:r>
+        <w:t>this</w:t>
+      </w:r>
+      <w:proofErr w:type="spellEnd"/>
+      <w:r>
+        <w:t xml:space="preserve"> case, </w:t>
+      </w:r>
+      <w:proofErr w:type="spellStart"/>
+      <w:r>
+        <w:t>there</w:t>
+      </w:r>
+      <w:proofErr w:type="spellEnd"/>
+      <w:r>
+        <w:t xml:space="preserve"> </w:t>
+      </w:r>
+      <w:proofErr w:type="spellStart"/>
+      <w:r>
+        <w:t>isn’t</w:t>
+      </w:r>
+      <w:proofErr w:type="spellEnd"/>
+      <w:r>
+        <w:t xml:space="preserve"> </w:t>
+      </w:r>
+      <w:proofErr w:type="spellStart"/>
+      <w:r>
+        <w:t>difference</w:t>
+      </w:r>
+      <w:proofErr w:type="spellEnd"/>
+      <w:r>
+        <w:t xml:space="preserve"> </w:t>
+      </w:r>
+      <w:proofErr w:type="spellStart"/>
+      <w:r>
+        <w:t>when</w:t>
+      </w:r>
+      <w:proofErr w:type="spellEnd"/>
+      <w:r>
+        <w:t xml:space="preserve"> </w:t>
+      </w:r>
+      <w:proofErr w:type="spellStart"/>
+      <w:r>
+        <w:t>the</w:t>
+      </w:r>
+      <w:proofErr w:type="spellEnd"/>
+      <w:r>
+        <w:t xml:space="preserve"> </w:t>
+      </w:r>
+      <w:proofErr w:type="spellStart"/>
+      <w:r>
+        <w:t>patient</w:t>
+      </w:r>
+      <w:proofErr w:type="spellEnd"/>
+      <w:r>
+        <w:t xml:space="preserve"> </w:t>
+      </w:r>
+      <w:proofErr w:type="spellStart"/>
+      <w:r>
+        <w:t>starts</w:t>
+      </w:r>
+      <w:proofErr w:type="spellEnd"/>
+      <w:r>
+        <w:t xml:space="preserve"> </w:t>
+      </w:r>
+      <w:proofErr w:type="spellStart"/>
+      <w:r>
+        <w:t>with</w:t>
+      </w:r>
+      <w:proofErr w:type="spellEnd"/>
+      <w:r>
+        <w:t xml:space="preserve"> </w:t>
+      </w:r>
+      <w:proofErr w:type="spellStart"/>
+      <w:r>
+        <w:t>the</w:t>
+      </w:r>
+      <w:proofErr w:type="spellEnd"/>
+      <w:r>
+        <w:t xml:space="preserve"> </w:t>
+      </w:r>
+      <w:proofErr w:type="spellStart"/>
+      <w:r>
+        <w:t>right</w:t>
+      </w:r>
+      <w:proofErr w:type="spellEnd"/>
+      <w:r>
+        <w:t xml:space="preserve"> </w:t>
+      </w:r>
+      <w:proofErr w:type="spellStart"/>
+      <w:r>
+        <w:t>or</w:t>
+      </w:r>
+      <w:proofErr w:type="spellEnd"/>
+      <w:r>
+        <w:t xml:space="preserve"> </w:t>
+      </w:r>
+      <w:proofErr w:type="spellStart"/>
+      <w:r>
+        <w:t>left</w:t>
+      </w:r>
+      <w:proofErr w:type="spellEnd"/>
+      <w:r>
+        <w:t xml:space="preserve"> </w:t>
+      </w:r>
+      <w:proofErr w:type="spellStart"/>
+      <w:r>
+        <w:t>foot</w:t>
+      </w:r>
+      <w:proofErr w:type="spellEnd"/>
+      <w:r>
+        <w:t xml:space="preserve">. In </w:t>
+      </w:r>
+      <w:proofErr w:type="spellStart"/>
+      <w:r>
+        <w:rPr>
+          <w:i/>
+        </w:rPr>
+        <w:t>trunk_Gyro_COP.fig</w:t>
+      </w:r>
+      <w:proofErr w:type="spellEnd"/>
+      <w:r>
+        <w:t xml:space="preserve"> figure, </w:t>
+      </w:r>
+      <w:proofErr w:type="spellStart"/>
+      <w:r>
+        <w:t>we</w:t>
+      </w:r>
+      <w:proofErr w:type="spellEnd"/>
+      <w:r>
+        <w:t xml:space="preserve"> can </w:t>
+      </w:r>
+      <w:proofErr w:type="spellStart"/>
+      <w:r>
+        <w:t>see</w:t>
+      </w:r>
+      <w:proofErr w:type="spellEnd"/>
+      <w:r>
+        <w:t xml:space="preserve"> </w:t>
+      </w:r>
+      <w:proofErr w:type="spellStart"/>
+      <w:r>
+        <w:t>the</w:t>
+      </w:r>
+      <w:proofErr w:type="spellEnd"/>
+      <w:r>
+        <w:t xml:space="preserve"> </w:t>
+      </w:r>
+      <w:proofErr w:type="spellStart"/>
+      <w:r>
+        <w:t>behaviour</w:t>
+      </w:r>
+      <w:proofErr w:type="spellEnd"/>
+      <w:r>
+        <w:t xml:space="preserve"> of </w:t>
+      </w:r>
+      <w:proofErr w:type="spellStart"/>
+      <w:r>
+        <w:t>all</w:t>
+      </w:r>
+      <w:proofErr w:type="spellEnd"/>
+      <w:r>
+        <w:t xml:space="preserve"> </w:t>
+      </w:r>
+      <w:proofErr w:type="spellStart"/>
+      <w:r>
+        <w:t>signals</w:t>
+      </w:r>
+      <w:proofErr w:type="spellEnd"/>
+      <w:r>
+        <w:t xml:space="preserve"> (</w:t>
+      </w:r>
+      <w:proofErr w:type="spellStart"/>
+      <w:r>
+        <w:t>gyroscope</w:t>
+      </w:r>
+      <w:proofErr w:type="spellEnd"/>
+      <w:r>
+        <w:t xml:space="preserve"> and FP).</w:t>
+      </w:r>
+    </w:p>
+    <w:p>
+      <w:pPr>
+        <w:pStyle w:val="Ttulo2"/>
+        <w:rPr>
+          <w:rStyle w:val="nfasissutil"/>
+        </w:rPr>
+      </w:pPr>
+      <w:proofErr w:type="spellStart"/>
+      <w:r>
+        <w:rPr>
+          <w:rStyle w:val="nfasissutil"/>
+        </w:rPr>
+        <w:t>Correlation</w:t>
+      </w:r>
+      <w:proofErr w:type="spellEnd"/>
+    </w:p>
+    <w:p>
+      <w:proofErr w:type="spellStart"/>
+      <w:r>
+        <w:t>The</w:t>
+      </w:r>
+      <w:proofErr w:type="spellEnd"/>
+      <w:r>
+        <w:t xml:space="preserve"> </w:t>
+      </w:r>
+      <w:proofErr w:type="spellStart"/>
+      <w:r>
+        <w:t>correlation</w:t>
+      </w:r>
+      <w:proofErr w:type="spellEnd"/>
+      <w:r>
+        <w:t xml:space="preserve"> </w:t>
+      </w:r>
+      <w:proofErr w:type="spellStart"/>
+      <w:r>
+        <w:t>between</w:t>
+      </w:r>
+      <w:proofErr w:type="spellEnd"/>
+      <w:r>
+        <w:t xml:space="preserve"> </w:t>
+      </w:r>
+      <w:proofErr w:type="spellStart"/>
+      <w:r>
+        <w:t>all</w:t>
+      </w:r>
+      <w:proofErr w:type="spellEnd"/>
+      <w:r>
+        <w:t xml:space="preserve"> </w:t>
+      </w:r>
+      <w:proofErr w:type="spellStart"/>
+      <w:r>
+        <w:t>signals</w:t>
+      </w:r>
+      <w:proofErr w:type="spellEnd"/>
+      <w:r>
+        <w:t xml:space="preserve"> </w:t>
+      </w:r>
+      <w:proofErr w:type="spellStart"/>
+      <w:r>
+        <w:t>is</w:t>
+      </w:r>
+      <w:proofErr w:type="spellEnd"/>
+      <w:r>
+        <w:t xml:space="preserve"> </w:t>
+      </w:r>
+      <w:proofErr w:type="spellStart"/>
+      <w:r>
+        <w:t>negative</w:t>
+      </w:r>
+      <w:proofErr w:type="spellEnd"/>
+      <w:r>
+        <w:t xml:space="preserve"> and </w:t>
+      </w:r>
+      <w:proofErr w:type="spellStart"/>
+      <w:r>
+        <w:t>low</w:t>
+      </w:r>
+      <w:proofErr w:type="spellEnd"/>
+      <w:r>
+        <w:t xml:space="preserve">. ES39 </w:t>
+      </w:r>
+      <w:proofErr w:type="spellStart"/>
+      <w:r>
+        <w:t>patient</w:t>
+      </w:r>
+      <w:proofErr w:type="spellEnd"/>
+      <w:r>
+        <w:t>:</w:t>
+      </w:r>
+    </w:p>
+    <w:p>
+      <w:pPr>
+        <w:pStyle w:val="Prrafodelista"/>
+        <w:numPr>
+          <w:ilvl w:val="0"/>
+          <w:numId w:val="1"/>
+        </w:numPr>
+        <w:rPr>
+          <w:i/>
+        </w:rPr>
+      </w:pPr>
+      <w:proofErr w:type="spellStart"/>
+      <w:r>
+        <w:rPr>
+          <w:i/>
+        </w:rPr>
+        <w:t>Correlation</w:t>
+      </w:r>
+      <w:proofErr w:type="spellEnd"/>
+      <w:r>
+        <w:rPr>
+          <w:i/>
+        </w:rPr>
+        <w:t xml:space="preserve"> </w:t>
+      </w:r>
+      <w:proofErr w:type="spellStart"/>
+      <w:r>
+        <w:rPr>
+          <w:i/>
+        </w:rPr>
+        <w:t>acc_trunk_X</w:t>
+      </w:r>
+      <w:proofErr w:type="spellEnd"/>
+      <w:r>
+        <w:rPr>
+          <w:i/>
+        </w:rPr>
+        <w:t xml:space="preserve"> and AP COP: </w:t>
+      </w:r>
+    </w:p>
+    <w:p>
+      <w:pPr>
+        <w:pStyle w:val="Prrafodelista"/>
+      </w:pPr>
+    </w:p>
+    <w:p>
+      <w:pPr>
+        <w:pStyle w:val="Prrafodelista"/>
+        <w:rPr>
+          <w:b/>
+        </w:rPr>
+      </w:pPr>
+      <w:r>
+        <w:rPr>
+          <w:b/>
+          <w:noProof/>
+          <w:lang w:eastAsia="es-ES"/>
+        </w:rPr>
+        <mc:AlternateContent>
+          <mc:Choice Requires="wps">
+            <w:drawing>
+              <wp:anchor distT="0" distB="0" distL="114300" distR="114300" simplePos="0" relativeHeight="251676672" behindDoc="0" locked="0" layoutInCell="1" allowOverlap="1" wp14:anchorId="17777DA6" wp14:editId="5E1C198D">
+                <wp:simplePos x="0" y="0"/>
+                <wp:positionH relativeFrom="column">
+                  <wp:posOffset>3244215</wp:posOffset>
+                </wp:positionH>
+                <wp:positionV relativeFrom="paragraph">
+                  <wp:posOffset>45720</wp:posOffset>
+                </wp:positionV>
+                <wp:extent cx="1019175" cy="1238250"/>
+                <wp:effectExtent l="0" t="0" r="28575" b="19050"/>
+                <wp:wrapNone/>
+                <wp:docPr id="27" name="27 Forma libre"/>
+                <wp:cNvGraphicFramePr/>
+                <a:graphic xmlns:a="http://schemas.openxmlformats.org/drawingml/2006/main">
+                  <a:graphicData uri="http://schemas.microsoft.com/office/word/2010/wordprocessingShape">
+                    <wps:wsp>
+                      <wps:cNvSpPr/>
+                      <wps:spPr>
+                        <a:xfrm>
+                          <a:off x="0" y="0"/>
+                          <a:ext cx="1019175" cy="1238250"/>
+                        </a:xfrm>
+                        <a:custGeom>
+                          <a:avLst/>
+                          <a:gdLst>
+                            <a:gd name="connsiteX0" fmla="*/ 0 w 1019175"/>
+                            <a:gd name="connsiteY0" fmla="*/ 1238250 h 1238250"/>
+                            <a:gd name="connsiteX1" fmla="*/ 266700 w 1019175"/>
+                            <a:gd name="connsiteY1" fmla="*/ 219075 h 1238250"/>
+                            <a:gd name="connsiteX2" fmla="*/ 628650 w 1019175"/>
+                            <a:gd name="connsiteY2" fmla="*/ 781050 h 1238250"/>
+                            <a:gd name="connsiteX3" fmla="*/ 1019175 w 1019175"/>
+                            <a:gd name="connsiteY3" fmla="*/ 0 h 1238250"/>
+                            <a:gd name="connsiteX4" fmla="*/ 1019175 w 1019175"/>
+                            <a:gd name="connsiteY4" fmla="*/ 0 h 1238250"/>
+                          </a:gdLst>
+                          <a:ahLst/>
+                          <a:cxnLst>
+                            <a:cxn ang="0">
+                              <a:pos x="connsiteX0" y="connsiteY0"/>
+                            </a:cxn>
+                            <a:cxn ang="0">
+                              <a:pos x="connsiteX1" y="connsiteY1"/>
+                            </a:cxn>
+                            <a:cxn ang="0">
+                              <a:pos x="connsiteX2" y="connsiteY2"/>
+                            </a:cxn>
+                            <a:cxn ang="0">
+                              <a:pos x="connsiteX3" y="connsiteY3"/>
+                            </a:cxn>
+                            <a:cxn ang="0">
+                              <a:pos x="connsiteX4" y="connsiteY4"/>
+                            </a:cxn>
+                          </a:cxnLst>
+                          <a:rect l="l" t="t" r="r" b="b"/>
+                          <a:pathLst>
+                            <a:path w="1019175" h="1238250">
+                              <a:moveTo>
+                                <a:pt x="0" y="1238250"/>
+                              </a:moveTo>
+                              <a:cubicBezTo>
+                                <a:pt x="80962" y="766762"/>
+                                <a:pt x="161925" y="295275"/>
+                                <a:pt x="266700" y="219075"/>
+                              </a:cubicBezTo>
+                              <a:cubicBezTo>
+                                <a:pt x="371475" y="142875"/>
+                                <a:pt x="503238" y="817562"/>
+                                <a:pt x="628650" y="781050"/>
+                              </a:cubicBezTo>
+                              <a:cubicBezTo>
+                                <a:pt x="754063" y="744537"/>
+                                <a:pt x="1019175" y="0"/>
+                                <a:pt x="1019175" y="0"/>
+                              </a:cubicBezTo>
+                              <a:lnTo>
+                                <a:pt x="1019175" y="0"/>
+                              </a:lnTo>
+                            </a:path>
+                          </a:pathLst>
+                        </a:custGeom>
+                      </wps:spPr>
+                      <wps:style>
+                        <a:lnRef idx="1">
+                          <a:schemeClr val="accent1"/>
+                        </a:lnRef>
+                        <a:fillRef idx="0">
+                          <a:schemeClr val="accent1"/>
+                        </a:fillRef>
+                        <a:effectRef idx="0">
+                          <a:schemeClr val="accent1"/>
+                        </a:effectRef>
+                        <a:fontRef idx="minor">
+                          <a:schemeClr val="tx1"/>
+                        </a:fontRef>
+                      </wps:style>
+                      <wps:bodyPr rot="0" spcFirstLastPara="0" vertOverflow="overflow" horzOverflow="overflow" vert="horz" wrap="square" lIns="91440" tIns="45720" rIns="91440" bIns="45720" numCol="1" spcCol="0" rtlCol="0" fromWordArt="0" anchor="ctr" anchorCtr="0" forceAA="0" compatLnSpc="1">
+                        <a:prstTxWarp prst="textNoShape">
+                          <a:avLst/>
+                        </a:prstTxWarp>
+                        <a:noAutofit/>
+                      </wps:bodyPr>
+                    </wps:wsp>
+                  </a:graphicData>
+                </a:graphic>
+              </wp:anchor>
+            </w:drawing>
+          </mc:Choice>
+          <mc:Fallback>
+            <w:pict>
+              <v:shape id="27 Forma libre" o:spid="_x0000_s1026" style="position:absolute;margin-left:255.45pt;margin-top:3.6pt;width:80.25pt;height:97.5pt;z-index:251676672;visibility:visible;mso-wrap-style:square;mso-wrap-distance-left:9pt;mso-wrap-distance-top:0;mso-wrap-distance-right:9pt;mso-wrap-distance-bottom:0;mso-position-horizontal:absolute;mso-position-horizontal-relative:text;mso-position-vertical:absolute;mso-position-vertical-relative:text;v-text-anchor:middle" coordsize="1019175,1238250" o:gfxdata="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" path="m,1238250c80962,766762,161925,295275,266700,219075,371475,142875,503238,817562,628650,781050,754063,744537,1019175,,1019175,r,e" filled="f" strokecolor="#4579b8 [3044]">
+                <v:path arrowok="t" o:connecttype="custom" o:connectlocs="0,1238250;266700,219075;628650,781050;1019175,0;1019175,0" o:connectangles="0,0,0,0,0"/>
+              </v:shape>
+            </w:pict>
+          </mc:Fallback>
+        </mc:AlternateContent>
+      </w:r>
+      <w:r>
+        <w:rPr>
+          <w:b/>
+          <w:noProof/>
+          <w:lang w:eastAsia="es-ES"/>
+        </w:rPr>
+        <mc:AlternateContent>
+          <mc:Choice Requires="wps">
+            <w:drawing>
+              <wp:anchor distT="0" distB="0" distL="114300" distR="114300" simplePos="0" relativeHeight="251674624" behindDoc="0" locked="0" layoutInCell="1" allowOverlap="1" wp14:anchorId="770D24AA" wp14:editId="4E4483EB">
+                <wp:simplePos x="0" y="0"/>
+                <wp:positionH relativeFrom="column">
+                  <wp:posOffset>3082290</wp:posOffset>
+                </wp:positionH>
+                <wp:positionV relativeFrom="paragraph">
+                  <wp:posOffset>93344</wp:posOffset>
+                </wp:positionV>
+                <wp:extent cx="28575" cy="1400175"/>
+                <wp:effectExtent l="0" t="0" r="28575" b="28575"/>
+                <wp:wrapNone/>
+                <wp:docPr id="21" name="21 Conector recto"/>
+                <wp:cNvGraphicFramePr/>
+                <a:graphic xmlns:a="http://schemas.openxmlformats.org/drawingml/2006/main">
+                  <a:graphicData uri="http://schemas.microsoft.com/office/word/2010/wordprocessingShape">
+                    <wps:wsp>
+                      <wps:cNvCnPr/>
+                      <wps:spPr>
+                        <a:xfrm>
+                          <a:off x="0" y="0"/>
+                          <a:ext cx="28575" cy="1400175"/>
+                        </a:xfrm>
+                        <a:prstGeom prst="line">
+                          <a:avLst/>
+                        </a:prstGeom>
+                      </wps:spPr>
+                      <wps:style>
+                        <a:lnRef idx="1">
+                          <a:schemeClr val="dk1"/>
+                        </a:lnRef>
+                        <a:fillRef idx="0">
+                          <a:schemeClr val="dk1"/>
+                        </a:fillRef>
+                        <a:effectRef idx="0">
+                          <a:schemeClr val="dk1"/>
+                        </a:effectRef>
+                        <a:fontRef idx="minor">
+                          <a:schemeClr val="tx1"/>
+                        </a:fontRef>
+                      </wps:style>
+                      <wps:bodyPr/>
+                    </wps:wsp>
+                  </a:graphicData>
+                </a:graphic>
+              </wp:anchor>
+            </w:drawing>
+          </mc:Choice>
+          <mc:Fallback>
+            <w:pict>
+              <v:line id="21 Conector recto" o:spid="_x0000_s1026" style="position:absolute;z-index:251674624;visibility:visible;mso-wrap-style:square;mso-wrap-distance-left:9pt;mso-wrap-distance-top:0;mso-wrap-distance-right:9pt;mso-wrap-distance-bottom:0;mso-position-horizontal:absolute;mso-position-horizontal-relative:text;mso-position-vertical:absolute;mso-position-vertical-relative:text" from="242.7pt,7.35pt" to="244.95pt,117.6pt" o:gfxdata="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" strokecolor="black [3040]"/>
+            </w:pict>
+          </mc:Fallback>
+        </mc:AlternateContent>
+      </w:r>
+      <w:r>
+        <w:rPr>
+          <w:b/>
+          <w:noProof/>
+          <w:lang w:eastAsia="es-ES"/>
+        </w:rPr>
+        <mc:AlternateContent>
+          <mc:Choice Requires="wps">
+            <w:drawing>
+              <wp:anchor distT="0" distB="0" distL="114300" distR="114300" simplePos="0" relativeHeight="251672576" behindDoc="0" locked="0" layoutInCell="1" allowOverlap="1" wp14:anchorId="3585B972" wp14:editId="6628138B">
+                <wp:simplePos x="0" y="0"/>
+                <wp:positionH relativeFrom="column">
+                  <wp:posOffset>253365</wp:posOffset>
+                </wp:positionH>
+                <wp:positionV relativeFrom="paragraph">
+                  <wp:posOffset>93345</wp:posOffset>
+                </wp:positionV>
+                <wp:extent cx="0" cy="1352550"/>
+                <wp:effectExtent l="0" t="0" r="19050" b="19050"/>
+                <wp:wrapNone/>
+                <wp:docPr id="9" name="9 Conector recto"/>
+                <wp:cNvGraphicFramePr/>
+                <a:graphic xmlns:a="http://schemas.openxmlformats.org/drawingml/2006/main">
+                  <a:graphicData uri="http://schemas.microsoft.com/office/word/2010/wordprocessingShape">
+                    <wps:wsp>
+                      <wps:cNvCnPr/>
+                      <wps:spPr>
+                        <a:xfrm>
+                          <a:off x="0" y="0"/>
+                          <a:ext cx="0" cy="1352550"/>
+                        </a:xfrm>
+                        <a:prstGeom prst="line">
+                          <a:avLst/>
+                        </a:prstGeom>
+                      </wps:spPr>
+                      <wps:style>
+                        <a:lnRef idx="1">
+                          <a:schemeClr val="accent1"/>
+                        </a:lnRef>
+                        <a:fillRef idx="0">
+                          <a:schemeClr val="accent1"/>
+                        </a:fillRef>
+                        <a:effectRef idx="0">
+                          <a:schemeClr val="accent1"/>
+                        </a:effectRef>
+                        <a:fontRef idx="minor">
+                          <a:schemeClr val="tx1"/>
+                        </a:fontRef>
+                      </wps:style>
+                      <wps:bodyPr/>
+                    </wps:wsp>
+                  </a:graphicData>
+                </a:graphic>
+              </wp:anchor>
+            </w:drawing>
+          </mc:Choice>
+          <mc:Fallback>
+            <w:pict>
+              <v:line id="9 Conector recto" o:spid="_x0000_s1026" style="position:absolute;z-index:251672576;visibility:visible;mso-wrap-style:square;mso-wrap-distance-left:9pt;mso-wrap-distance-top:0;mso-wrap-distance-right:9pt;mso-wrap-distance-bottom:0;mso-position-horizontal:absolute;mso-position-horizontal-relative:text;mso-position-vertical:absolute;mso-position-vertical-relative:text" from="19.95pt,7.35pt" to="19.95pt,113.85pt" o:gfxdata="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" strokecolor="#4579b8 [3044]"/>
+            </w:pict>
+          </mc:Fallback>
+        </mc:AlternateContent>
+      </w:r>
+      <w:r>
+        <w:rPr>
+          <w:b/>
+        </w:rPr>
+        <w:t>Case I</w:t>
+      </w:r>
+      <w:proofErr w:type="gramStart"/>
+      <w:r>
+        <w:rPr>
+          <w:b/>
+        </w:rPr>
+        <w:t xml:space="preserve">: </w:t>
+      </w:r>
+      <w:r>
+        <w:rPr>
+          <w:b/>
+        </w:rPr>
+        <w:t xml:space="preserve"> </w:t>
+      </w:r>
+      <w:proofErr w:type="spellStart"/>
+      <w:r>
+        <w:rPr>
+          <w:b/>
+        </w:rPr>
+        <w:t>Acc</w:t>
+      </w:r>
+      <w:proofErr w:type="spellEnd"/>
+      <w:proofErr w:type="gramEnd"/>
+      <w:r>
+        <w:rPr>
+          <w:b/>
+        </w:rPr>
+        <w:t xml:space="preserve">                                                                          AP COP</w:t>
+      </w:r>
+    </w:p>
+    <w:p>
+      <w:pPr>
+        <w:pStyle w:val="Prrafodelista"/>
+      </w:pPr>
+    </w:p>
+    <w:p>
+      <w:pPr>
+        <w:pStyle w:val="Prrafodelista"/>
+      </w:pPr>
+      <w:r>
+        <w:rPr>
+          <w:noProof/>
+          <w:lang w:eastAsia="es-ES"/>
+        </w:rPr>
+        <mc:AlternateContent>
+          <mc:Choice Requires="wps">
+            <w:drawing>
+              <wp:anchor distT="0" distB="0" distL="114300" distR="114300" simplePos="0" relativeHeight="251693056" behindDoc="0" locked="0" layoutInCell="1" allowOverlap="1" wp14:anchorId="08F59FF0" wp14:editId="52056EDC">
+                <wp:simplePos x="0" y="0"/>
+                <wp:positionH relativeFrom="column">
+                  <wp:posOffset>4491990</wp:posOffset>
+                </wp:positionH>
+                <wp:positionV relativeFrom="paragraph">
+                  <wp:posOffset>0</wp:posOffset>
+                </wp:positionV>
+                <wp:extent cx="771525" cy="238125"/>
+                <wp:effectExtent l="0" t="0" r="28575" b="28575"/>
+                <wp:wrapNone/>
+                <wp:docPr id="41" name="41 Cuadro de texto"/>
+                <wp:cNvGraphicFramePr/>
+                <a:graphic xmlns:a="http://schemas.openxmlformats.org/drawingml/2006/main">
+                  <a:graphicData uri="http://schemas.microsoft.com/office/word/2010/wordprocessingShape">
+                    <wps:wsp>
+                      <wps:cNvSpPr txBox="1"/>
+                      <wps:spPr>
+                        <a:xfrm>
+                          <a:off x="0" y="0"/>
+                          <a:ext cx="771525" cy="238125"/>
+                        </a:xfrm>
+                        <a:prstGeom prst="rect">
+                          <a:avLst/>
+                        </a:prstGeom>
+                        <a:solidFill>
+                          <a:schemeClr val="lt1"/>
+                        </a:solidFill>
+                        <a:ln w="6350">
+                          <a:solidFill>
+                            <a:prstClr val="black"/>
+                          </a:solidFill>
+                        </a:ln>
+                        <a:effectLst/>
+                      </wps:spPr>
+                      <wps:style>
+                        <a:lnRef idx="0">
+                          <a:schemeClr val="accent1"/>
+                        </a:lnRef>
+                        <a:fillRef idx="0">
+                          <a:schemeClr val="accent1"/>
+                        </a:fillRef>
+                        <a:effectRef idx="0">
+                          <a:schemeClr val="accent1"/>
+                        </a:effectRef>
+                        <a:fontRef idx="minor">
+                          <a:schemeClr val="dk1"/>
+                        </a:fontRef>
+                      </wps:style>
+                      <wps:txbx>
+                        <w:txbxContent>
+                          <w:p>
+                            <w:r>
+                              <w:t>C=-0.0036</w:t>
+                            </w:r>
+                          </w:p>
+                        </w:txbxContent>
+                      </wps:txbx>
+                      <wps:bodyPr rot="0" spcFirstLastPara="0" vertOverflow="overflow" horzOverflow="overflow" vert="horz" wrap="square" lIns="91440" tIns="45720" rIns="91440" bIns="45720" numCol="1" spcCol="0" rtlCol="0" fromWordArt="0" anchor="t" anchorCtr="0" forceAA="0" compatLnSpc="1">
+                        <a:prstTxWarp prst="textNoShape">
+                          <a:avLst/>
+                        </a:prstTxWarp>
+                        <a:noAutofit/>
+                      </wps:bodyPr>
+                    </wps:wsp>
+                  </a:graphicData>
+                </a:graphic>
+              </wp:anchor>
+            </w:drawing>
+          </mc:Choice>
+          <mc:Fallback>
+            <w:pict>
+              <v:shapetype id="_x0000_t202" coordsize="21600,21600" o:spt="202" path="m,l,21600r21600,l21600,xe">
+                <v:stroke joinstyle="miter"/>
+                <v:path gradientshapeok="t" o:connecttype="rect"/>
+              </v:shapetype>
+              <v:shape id="41 Cuadro de texto" o:spid="_x0000_s1030" type="#_x0000_t202" style="position:absolute;left:0;text-align:left;margin-left:353.7pt;margin-top:0;width:60.75pt;height:18.75pt;z-index:251693056;visibility:visible;mso-wrap-style:square;mso-wrap-distance-left:9pt;mso-wrap-distance-top:0;mso-wrap-distance-right:9pt;mso-wrap-distance-bottom:0;mso-position-horizontal:absolute;mso-position-horizontal-relative:text;mso-position-vertical:absolute;mso-position-vertical-relative:text;v-text-anchor:top" o:gfxdata="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" fillcolor="white [3201]" strokeweight=".5pt">
+                <v:textbox>
+                  <w:txbxContent>
+                    <w:p>
+                      <w:r>
+                        <w:t>C=-0.0036</w:t>
+                      </w:r>
+                    </w:p>
+                  </w:txbxContent>
+                </v:textbox>
+              </v:shape>
+            </w:pict>
+          </mc:Fallback>
+        </mc:AlternateContent>
+      </w:r>
+      <w:r>
+        <w:rPr>
+          <w:noProof/>
+          <w:lang w:eastAsia="es-ES"/>
+        </w:rPr>
+        <mc:AlternateContent>
+          <mc:Choice Requires="wps">
+            <w:drawing>
+              <wp:anchor distT="0" distB="0" distL="114300" distR="114300" simplePos="0" relativeHeight="251671552" behindDoc="0" locked="0" layoutInCell="1" allowOverlap="1" wp14:anchorId="357AE25D" wp14:editId="464AC79A">
+                <wp:simplePos x="0" y="0"/>
+                <wp:positionH relativeFrom="column">
+                  <wp:posOffset>253365</wp:posOffset>
+                </wp:positionH>
+                <wp:positionV relativeFrom="paragraph">
+                  <wp:posOffset>-3810</wp:posOffset>
+                </wp:positionV>
+                <wp:extent cx="2095744" cy="781052"/>
+                <wp:effectExtent l="0" t="0" r="38100" b="19050"/>
+                <wp:wrapNone/>
+                <wp:docPr id="8" name="8 Forma libre"/>
+                <wp:cNvGraphicFramePr/>
+                <a:graphic xmlns:a="http://schemas.openxmlformats.org/drawingml/2006/main">
+                  <a:graphicData uri="http://schemas.microsoft.com/office/word/2010/wordprocessingShape">
+                    <wps:wsp>
+                      <wps:cNvSpPr/>
+                      <wps:spPr>
+                        <a:xfrm>
+                          <a:off x="0" y="0"/>
+                          <a:ext cx="2095744" cy="781052"/>
+                        </a:xfrm>
+                        <a:custGeom>
+                          <a:avLst/>
+                          <a:gdLst>
+                            <a:gd name="connsiteX0" fmla="*/ 0 w 2095744"/>
+                            <a:gd name="connsiteY0" fmla="*/ 0 h 781052"/>
+                            <a:gd name="connsiteX1" fmla="*/ 466725 w 2095744"/>
+                            <a:gd name="connsiteY1" fmla="*/ 781050 h 781052"/>
+                            <a:gd name="connsiteX2" fmla="*/ 857250 w 2095744"/>
+                            <a:gd name="connsiteY2" fmla="*/ 9525 h 781052"/>
+                            <a:gd name="connsiteX3" fmla="*/ 1390650 w 2095744"/>
+                            <a:gd name="connsiteY3" fmla="*/ 581025 h 781052"/>
+                            <a:gd name="connsiteX4" fmla="*/ 2038350 w 2095744"/>
+                            <a:gd name="connsiteY4" fmla="*/ 590550 h 781052"/>
+                            <a:gd name="connsiteX5" fmla="*/ 2066925 w 2095744"/>
+                            <a:gd name="connsiteY5" fmla="*/ 619125 h 781052"/>
+                          </a:gdLst>
+                          <a:ahLst/>
+                          <a:cxnLst>
+                            <a:cxn ang="0">
+                              <a:pos x="connsiteX0" y="connsiteY0"/>
+                            </a:cxn>
+                            <a:cxn ang="0">
+                              <a:pos x="connsiteX1" y="connsiteY1"/>
+                            </a:cxn>
+                            <a:cxn ang="0">
+                              <a:pos x="connsiteX2" y="connsiteY2"/>
+                            </a:cxn>
+                            <a:cxn ang="0">
+                              <a:pos x="connsiteX3" y="connsiteY3"/>
+                            </a:cxn>
+                            <a:cxn ang="0">
+                              <a:pos x="connsiteX4" y="connsiteY4"/>
+                            </a:cxn>
+                            <a:cxn ang="0">
+                              <a:pos x="connsiteX5" y="connsiteY5"/>
+                            </a:cxn>
+                          </a:cxnLst>
+                          <a:rect l="l" t="t" r="r" b="b"/>
+                          <a:pathLst>
+                            <a:path w="2095744" h="781052">
+                              <a:moveTo>
+                                <a:pt x="0" y="0"/>
+                              </a:moveTo>
+                              <a:cubicBezTo>
+                                <a:pt x="161925" y="389731"/>
+                                <a:pt x="323850" y="779463"/>
+                                <a:pt x="466725" y="781050"/>
+                              </a:cubicBezTo>
+                              <a:cubicBezTo>
+                                <a:pt x="609600" y="782637"/>
+                                <a:pt x="703263" y="42862"/>
+                                <a:pt x="857250" y="9525"/>
+                              </a:cubicBezTo>
+                              <a:cubicBezTo>
+                                <a:pt x="1011237" y="-23812"/>
+                                <a:pt x="1193800" y="484188"/>
+                                <a:pt x="1390650" y="581025"/>
+                              </a:cubicBezTo>
+                              <a:cubicBezTo>
+                                <a:pt x="1587500" y="677862"/>
+                                <a:pt x="1925638" y="584200"/>
+                                <a:pt x="2038350" y="590550"/>
+                              </a:cubicBezTo>
+                              <a:cubicBezTo>
+                                <a:pt x="2151062" y="596900"/>
+                                <a:pt x="2062163" y="611188"/>
+                                <a:pt x="2066925" y="619125"/>
+                              </a:cubicBezTo>
+                            </a:path>
+                          </a:pathLst>
+                        </a:custGeom>
+                      </wps:spPr>
+                      <wps:style>
+                        <a:lnRef idx="1">
+                          <a:schemeClr val="accent1"/>
+                        </a:lnRef>
+                        <a:fillRef idx="0">
+                          <a:schemeClr val="accent1"/>
+                        </a:fillRef>
+                        <a:effectRef idx="0">
+                          <a:schemeClr val="accent1"/>
+                        </a:effectRef>
+                        <a:fontRef idx="minor">
+                          <a:schemeClr val="tx1"/>
+                        </a:fontRef>
+                      </wps:style>
+                      <wps:bodyPr rot="0" spcFirstLastPara="0" vertOverflow="overflow" horzOverflow="overflow" vert="horz" wrap="square" lIns="91440" tIns="45720" rIns="91440" bIns="45720" numCol="1" spcCol="0" rtlCol="0" fromWordArt="0" anchor="ctr" anchorCtr="0" forceAA="0" compatLnSpc="1">
+                        <a:prstTxWarp prst="textNoShape">
+                          <a:avLst/>
+                        </a:prstTxWarp>
+                        <a:noAutofit/>
+                      </wps:bodyPr>
+                    </wps:wsp>
+                  </a:graphicData>
+                </a:graphic>
+              </wp:anchor>
+            </w:drawing>
+          </mc:Choice>
+          <mc:Fallback>
+            <w:pict>
+              <v:shape id="8 Forma libre" o:spid="_x0000_s1026" style="position:absolute;margin-left:19.95pt;margin-top:-.3pt;width:165pt;height:61.5pt;z-index:251671552;visibility:visible;mso-wrap-style:square;mso-wrap-distance-left:9pt;mso-wrap-distance-top:0;mso-wrap-distance-right:9pt;mso-wrap-distance-bottom:0;mso-position-horizontal:absolute;mso-position-horizontal-relative:text;mso-position-vertical:absolute;mso-position-vertical-relative:text;v-text-anchor:middle" coordsize="2095744,781052" o:gfxdata="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" path="m,c161925,389731,323850,779463,466725,781050,609600,782637,703263,42862,857250,9525v153987,-33337,336550,474663,533400,571500c1587500,677862,1925638,584200,2038350,590550v112712,6350,23813,20638,28575,28575e" filled="f" strokecolor="#4579b8 [3044]">
+                <v:path arrowok="t" o:connecttype="custom" o:connectlocs="0,0;466725,781050;857250,9525;1390650,581025;2038350,590550;2066925,619125" o:connectangles="0,0,0,0,0,0"/>
+              </v:shape>
+            </w:pict>
+          </mc:Fallback>
+        </mc:AlternateContent>
+      </w:r>
+    </w:p>
+    <w:p>
+      <w:pPr>
+        <w:pStyle w:val="Prrafodelista"/>
+        <w:jc w:val="center"/>
+      </w:pPr>
+    </w:p>
+    <w:p>
+      <w:pPr>
+        <w:pStyle w:val="Prrafodelista"/>
+        <w:jc w:val="center"/>
+      </w:pPr>
+      <w:r>
+        <w:rPr>
+          <w:noProof/>
+          <w:lang w:eastAsia="es-ES"/>
+        </w:rPr>
+        <mc:AlternateContent>
+          <mc:Choice Requires="wps">
+            <w:drawing>
+              <wp:anchor distT="0" distB="0" distL="114300" distR="114300" simplePos="0" relativeHeight="251678720" behindDoc="0" locked="0" layoutInCell="1" allowOverlap="1" wp14:anchorId="3DD8332A" wp14:editId="2A2FB264">
+                <wp:simplePos x="0" y="0"/>
+                <wp:positionH relativeFrom="column">
+                  <wp:posOffset>3863340</wp:posOffset>
+                </wp:positionH>
+                <wp:positionV relativeFrom="paragraph">
+                  <wp:posOffset>45720</wp:posOffset>
+                </wp:positionV>
+                <wp:extent cx="19050" cy="666750"/>
+                <wp:effectExtent l="76200" t="38100" r="95250" b="57150"/>
+                <wp:wrapNone/>
+                <wp:docPr id="29" name="29 Conector recto de flecha"/>
+                <wp:cNvGraphicFramePr/>
+                <a:graphic xmlns:a="http://schemas.openxmlformats.org/drawingml/2006/main">
+                  <a:graphicData uri="http://schemas.microsoft.com/office/word/2010/wordprocessingShape">
+                    <wps:wsp>
+                      <wps:cNvCnPr/>
+                      <wps:spPr>
+                        <a:xfrm>
+                          <a:off x="0" y="0"/>
+                          <a:ext cx="19050" cy="666750"/>
+                        </a:xfrm>
+                        <a:prstGeom prst="straightConnector1">
+                          <a:avLst/>
+                        </a:prstGeom>
+                        <a:ln>
+                          <a:headEnd type="arrow"/>
+                          <a:tailEnd type="arrow"/>
+                        </a:ln>
+                      </wps:spPr>
+                      <wps:style>
+                        <a:lnRef idx="1">
+                          <a:schemeClr val="accent2"/>
+                        </a:lnRef>
+                        <a:fillRef idx="0">
+                          <a:schemeClr val="accent2"/>
+                        </a:fillRef>
+                        <a:effectRef idx="0">
+                          <a:schemeClr val="accent2"/>
+                        </a:effectRef>
+                        <a:fontRef idx="minor">
+                          <a:schemeClr val="tx1"/>
+                        </a:fontRef>
+                      </wps:style>
+                      <wps:bodyPr/>
+                    </wps:wsp>
+                  </a:graphicData>
+                </a:graphic>
+              </wp:anchor>
+            </w:drawing>
+          </mc:Choice>
+          <mc:Fallback>
+            <w:pict>
+              <v:shapetype id="_x0000_t32" coordsize="21600,21600" o:spt="32" o:oned="t" path="m,l21600,21600e" filled="f">
+                <v:path arrowok="t" fillok="f" o:connecttype="none"/>
+                <o:lock v:ext="edit" shapetype="t"/>
+              </v:shapetype>
+              <v:shape id="29 Conector recto de flecha" o:spid="_x0000_s1026" type="#_x0000_t32" style="position:absolute;margin-left:304.2pt;margin-top:3.6pt;width:1.5pt;height:52.5pt;z-index:251678720;visibility:visible;mso-wrap-style:square;mso-wrap-distance-left:9pt;mso-wrap-distance-top:0;mso-wrap-distance-right:9pt;mso-wrap-distance-bottom:0;mso-position-horizontal:absolute;mso-position-horizontal-relative:text;mso-position-vertical:absolute;mso-position-vertical-relative:text" o:gfxdata="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" strokecolor="#bc4542 [3045]">
+                <v:stroke startarrow="open" endarrow="open"/>
+              </v:shape>
+            </w:pict>
+          </mc:Fallback>
+        </mc:AlternateContent>
+      </w:r>
+    </w:p>
+    <w:p>
+      <w:pPr>
+        <w:pStyle w:val="Prrafodelista"/>
+        <w:jc w:val="center"/>
+      </w:pPr>
+    </w:p>
+    <w:p>
+      <w:pPr>
+        <w:pStyle w:val="Prrafodelista"/>
+        <w:jc w:val="center"/>
+      </w:pPr>
+      <w:r>
+        <w:rPr>
+          <w:noProof/>
+          <w:lang w:eastAsia="es-ES"/>
+        </w:rPr>
+        <mc:AlternateContent>
+          <mc:Choice Requires="wps">
+            <w:drawing>
+              <wp:anchor distT="0" distB="0" distL="114300" distR="114300" simplePos="0" relativeHeight="251677696" behindDoc="0" locked="0" layoutInCell="1" allowOverlap="1" wp14:anchorId="02DB81E5" wp14:editId="3A12E052">
+                <wp:simplePos x="0" y="0"/>
+                <wp:positionH relativeFrom="column">
+                  <wp:posOffset>720090</wp:posOffset>
+                </wp:positionH>
+                <wp:positionV relativeFrom="paragraph">
+                  <wp:posOffset>-3175</wp:posOffset>
+                </wp:positionV>
+                <wp:extent cx="0" cy="276225"/>
+                <wp:effectExtent l="95250" t="38100" r="57150" b="66675"/>
+                <wp:wrapNone/>
+                <wp:docPr id="28" name="28 Conector recto de flecha"/>
+                <wp:cNvGraphicFramePr/>
+                <a:graphic xmlns:a="http://schemas.openxmlformats.org/drawingml/2006/main">
+                  <a:graphicData uri="http://schemas.microsoft.com/office/word/2010/wordprocessingShape">
+                    <wps:wsp>
+                      <wps:cNvCnPr/>
+                      <wps:spPr>
+                        <a:xfrm>
+                          <a:off x="0" y="0"/>
+                          <a:ext cx="0" cy="276225"/>
+                        </a:xfrm>
+                        <a:prstGeom prst="straightConnector1">
+                          <a:avLst/>
+                        </a:prstGeom>
+                        <a:ln>
+                          <a:headEnd type="arrow"/>
+                          <a:tailEnd type="arrow"/>
+                        </a:ln>
+                      </wps:spPr>
+                      <wps:style>
+                        <a:lnRef idx="1">
+                          <a:schemeClr val="accent2"/>
+                        </a:lnRef>
+                        <a:fillRef idx="0">
+                          <a:schemeClr val="accent2"/>
+                        </a:fillRef>
+                        <a:effectRef idx="0">
+                          <a:schemeClr val="accent2"/>
+                        </a:effectRef>
+                        <a:fontRef idx="minor">
+                          <a:schemeClr val="tx1"/>
+                        </a:fontRef>
+                      </wps:style>
+                      <wps:bodyPr/>
+                    </wps:wsp>
+                  </a:graphicData>
+                </a:graphic>
+              </wp:anchor>
+            </w:drawing>
+          </mc:Choice>
+          <mc:Fallback>
+            <w:pict>
+              <v:shape id="28 Conector recto de flecha" o:spid="_x0000_s1026" type="#_x0000_t32" style="position:absolute;margin-left:56.7pt;margin-top:-.25pt;width:0;height:21.75pt;z-index:251677696;visibility:visible;mso-wrap-style:square;mso-wrap-distance-left:9pt;mso-wrap-distance-top:0;mso-wrap-distance-right:9pt;mso-wrap-distance-bottom:0;mso-position-horizontal:absolute;mso-position-horizontal-relative:text;mso-position-vertical:absolute;mso-position-vertical-relative:text" o:gfxdata="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" strokecolor="#bc4542 [3045]">
+                <v:stroke startarrow="open" endarrow="open"/>
+              </v:shape>
+            </w:pict>
+          </mc:Fallback>
+        </mc:AlternateContent>
+      </w:r>
+    </w:p>
+    <w:p>
+      <w:pPr>
+        <w:pStyle w:val="Prrafodelista"/>
+      </w:pPr>
+      <w:r>
+        <w:rPr>
+          <w:noProof/>
+          <w:lang w:eastAsia="es-ES"/>
+        </w:rPr>
+        <mc:AlternateContent>
+          <mc:Choice Requires="wps">
+            <w:drawing>
+              <wp:anchor distT="0" distB="0" distL="114300" distR="114300" simplePos="0" relativeHeight="251675648" behindDoc="0" locked="0" layoutInCell="1" allowOverlap="1" wp14:anchorId="01347121" wp14:editId="53E4A01B">
+                <wp:simplePos x="0" y="0"/>
+                <wp:positionH relativeFrom="column">
+                  <wp:posOffset>3110864</wp:posOffset>
+                </wp:positionH>
+                <wp:positionV relativeFrom="paragraph">
+                  <wp:posOffset>120650</wp:posOffset>
+                </wp:positionV>
+                <wp:extent cx="1819275" cy="0"/>
+                <wp:effectExtent l="0" t="0" r="9525" b="19050"/>
+                <wp:wrapNone/>
+                <wp:docPr id="22" name="22 Conector recto"/>
+                <wp:cNvGraphicFramePr/>
+                <a:graphic xmlns:a="http://schemas.openxmlformats.org/drawingml/2006/main">
+                  <a:graphicData uri="http://schemas.microsoft.com/office/word/2010/wordprocessingShape">
+                    <wps:wsp>
+                      <wps:cNvCnPr/>
+                      <wps:spPr>
+                        <a:xfrm>
+                          <a:off x="0" y="0"/>
+                          <a:ext cx="1819275" cy="0"/>
+                        </a:xfrm>
+                        <a:prstGeom prst="line">
+                          <a:avLst/>
+                        </a:prstGeom>
+                      </wps:spPr>
+                      <wps:style>
+                        <a:lnRef idx="1">
+                          <a:schemeClr val="dk1"/>
+                        </a:lnRef>
+                        <a:fillRef idx="0">
+                          <a:schemeClr val="dk1"/>
+                        </a:fillRef>
+                        <a:effectRef idx="0">
+                          <a:schemeClr val="dk1"/>
+                        </a:effectRef>
+                        <a:fontRef idx="minor">
+                          <a:schemeClr val="tx1"/>
+                        </a:fontRef>
+                      </wps:style>
+                      <wps:bodyPr/>
+                    </wps:wsp>
+                  </a:graphicData>
+                </a:graphic>
+              </wp:anchor>
+            </w:drawing>
+          </mc:Choice>
+          <mc:Fallback>
+            <w:pict>
+              <v:line id="22 Conector recto" o:spid="_x0000_s1026" style="position:absolute;z-index:251675648;visibility:visible;mso-wrap-style:square;mso-wrap-distance-left:9pt;mso-wrap-distance-top:0;mso-wrap-distance-right:9pt;mso-wrap-distance-bottom:0;mso-position-horizontal:absolute;mso-position-horizontal-relative:text;mso-position-vertical:absolute;mso-position-vertical-relative:text" from="244.95pt,9.5pt" to="388.2pt,9.5pt" o:gfxdata="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" strokecolor="black [3040]"/>
+            </w:pict>
+          </mc:Fallback>
+        </mc:AlternateContent>
+      </w:r>
+      <w:r>
+        <w:rPr>
+          <w:noProof/>
+          <w:lang w:eastAsia="es-ES"/>
+        </w:rPr>
+        <mc:AlternateContent>
+          <mc:Choice Requires="wps">
+            <w:drawing>
+              <wp:anchor distT="0" distB="0" distL="114300" distR="114300" simplePos="0" relativeHeight="251673600" behindDoc="0" locked="0" layoutInCell="1" allowOverlap="1" wp14:anchorId="04DF1098" wp14:editId="7C8C3B8E">
+                <wp:simplePos x="0" y="0"/>
+                <wp:positionH relativeFrom="column">
+                  <wp:posOffset>253365</wp:posOffset>
+                </wp:positionH>
+                <wp:positionV relativeFrom="paragraph">
+                  <wp:posOffset>73025</wp:posOffset>
+                </wp:positionV>
+                <wp:extent cx="2362200" cy="0"/>
+                <wp:effectExtent l="0" t="0" r="19050" b="19050"/>
+                <wp:wrapNone/>
+                <wp:docPr id="17" name="17 Conector recto"/>
+                <wp:cNvGraphicFramePr/>
+                <a:graphic xmlns:a="http://schemas.openxmlformats.org/drawingml/2006/main">
+                  <a:graphicData uri="http://schemas.microsoft.com/office/word/2010/wordprocessingShape">
+                    <wps:wsp>
+                      <wps:cNvCnPr/>
+                      <wps:spPr>
+                        <a:xfrm>
+                          <a:off x="0" y="0"/>
+                          <a:ext cx="2362200" cy="0"/>
+                        </a:xfrm>
+                        <a:prstGeom prst="line">
+                          <a:avLst/>
+                        </a:prstGeom>
+                      </wps:spPr>
+                      <wps:style>
+                        <a:lnRef idx="1">
+                          <a:schemeClr val="dk1"/>
+                        </a:lnRef>
+                        <a:fillRef idx="0">
+                          <a:schemeClr val="dk1"/>
+                        </a:fillRef>
+                        <a:effectRef idx="0">
+                          <a:schemeClr val="dk1"/>
+                        </a:effectRef>
+                        <a:fontRef idx="minor">
+                          <a:schemeClr val="tx1"/>
+                        </a:fontRef>
+                      </wps:style>
+                      <wps:bodyPr/>
+                    </wps:wsp>
+                  </a:graphicData>
+                </a:graphic>
+              </wp:anchor>
+            </w:drawing>
+          </mc:Choice>
+          <mc:Fallback>
+            <w:pict>
+              <v:line id="17 Conector recto" o:spid="_x0000_s1026" style="position:absolute;z-index:251673600;visibility:visible;mso-wrap-style:square;mso-wrap-distance-left:9pt;mso-wrap-distance-top:0;mso-wrap-distance-right:9pt;mso-wrap-distance-bottom:0;mso-position-horizontal:absolute;mso-position-horizontal-relative:text;mso-position-vertical:absolute;mso-position-vertical-relative:text" from="19.95pt,5.75pt" to="205.95pt,5.75pt" o:gfxdata="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" strokecolor="black [3040]"/>
+            </w:pict>
+          </mc:Fallback>
+        </mc:AlternateContent>
+      </w:r>
+    </w:p>
+    <w:p>
+      <w:pPr>
+        <w:pStyle w:val="Prrafodelista"/>
+        <w:rPr>
+          <w:b/>
+        </w:rPr>
+      </w:pPr>
+      <w:r>
+        <w:rPr>
+          <w:b/>
+        </w:rPr>
+        <w:t>Case II:</w:t>
+      </w:r>
+    </w:p>
+    <w:p>
+      <w:pPr>
+        <w:pStyle w:val="Prrafodelista"/>
+        <w:rPr>
+          <w:b/>
+        </w:rPr>
+      </w:pPr>
+      <w:r>
+        <w:rPr>
+          <w:b/>
+          <w:noProof/>
+          <w:lang w:eastAsia="es-ES"/>
+        </w:rPr>
+        <mc:AlternateContent>
+          <mc:Choice Requires="wps">
+            <w:drawing>
+              <wp:anchor distT="0" distB="0" distL="114300" distR="114300" simplePos="0" relativeHeight="251684864" behindDoc="0" locked="0" layoutInCell="1" allowOverlap="1" wp14:anchorId="2AD5BA76" wp14:editId="645F0EB7">
+                <wp:simplePos x="0" y="0"/>
+                <wp:positionH relativeFrom="column">
+                  <wp:posOffset>453390</wp:posOffset>
+                </wp:positionH>
+                <wp:positionV relativeFrom="paragraph">
+                  <wp:posOffset>128270</wp:posOffset>
+                </wp:positionV>
+                <wp:extent cx="1019175" cy="1238250"/>
+                <wp:effectExtent l="0" t="0" r="28575" b="19050"/>
+                <wp:wrapNone/>
+                <wp:docPr id="35" name="35 Forma libre"/>
+                <wp:cNvGraphicFramePr/>
+                <a:graphic xmlns:a="http://schemas.openxmlformats.org/drawingml/2006/main">
+                  <a:graphicData uri="http://schemas.microsoft.com/office/word/2010/wordprocessingShape">
+                    <wps:wsp>
+                      <wps:cNvSpPr/>
+                      <wps:spPr>
+                        <a:xfrm>
+                          <a:off x="0" y="0"/>
+                          <a:ext cx="1019175" cy="1238250"/>
+                        </a:xfrm>
+                        <a:custGeom>
+                          <a:avLst/>
+                          <a:gdLst>
+                            <a:gd name="connsiteX0" fmla="*/ 0 w 1019175"/>
+                            <a:gd name="connsiteY0" fmla="*/ 1238250 h 1238250"/>
+                            <a:gd name="connsiteX1" fmla="*/ 266700 w 1019175"/>
+                            <a:gd name="connsiteY1" fmla="*/ 219075 h 1238250"/>
+                            <a:gd name="connsiteX2" fmla="*/ 628650 w 1019175"/>
+                            <a:gd name="connsiteY2" fmla="*/ 781050 h 1238250"/>
+                            <a:gd name="connsiteX3" fmla="*/ 1019175 w 1019175"/>
+                            <a:gd name="connsiteY3" fmla="*/ 0 h 1238250"/>
+                            <a:gd name="connsiteX4" fmla="*/ 1019175 w 1019175"/>
+                            <a:gd name="connsiteY4" fmla="*/ 0 h 1238250"/>
+                          </a:gdLst>
+                          <a:ahLst/>
+                          <a:cxnLst>
+                            <a:cxn ang="0">
+                              <a:pos x="connsiteX0" y="connsiteY0"/>
+                            </a:cxn>
+                            <a:cxn ang="0">
+                              <a:pos x="connsiteX1" y="connsiteY1"/>
+                            </a:cxn>
+                            <a:cxn ang="0">
+                              <a:pos x="connsiteX2" y="connsiteY2"/>
+                            </a:cxn>
+                            <a:cxn ang="0">
+                              <a:pos x="connsiteX3" y="connsiteY3"/>
+                            </a:cxn>
+                            <a:cxn ang="0">
+                              <a:pos x="connsiteX4" y="connsiteY4"/>
+                            </a:cxn>
+                          </a:cxnLst>
+                          <a:rect l="l" t="t" r="r" b="b"/>
+                          <a:pathLst>
+                            <a:path w="1019175" h="1238250">
+                              <a:moveTo>
+                                <a:pt x="0" y="1238250"/>
+                              </a:moveTo>
+                              <a:cubicBezTo>
+                                <a:pt x="80962" y="766762"/>
+                                <a:pt x="161925" y="295275"/>
+                                <a:pt x="266700" y="219075"/>
+                              </a:cubicBezTo>
+                              <a:cubicBezTo>
+                                <a:pt x="371475" y="142875"/>
+                                <a:pt x="503238" y="817562"/>
+                                <a:pt x="628650" y="781050"/>
+                              </a:cubicBezTo>
+                              <a:cubicBezTo>
+                                <a:pt x="754063" y="744537"/>
+                                <a:pt x="1019175" y="0"/>
+                                <a:pt x="1019175" y="0"/>
+                              </a:cubicBezTo>
+                              <a:lnTo>
+                                <a:pt x="1019175" y="0"/>
+                              </a:lnTo>
+                            </a:path>
+                          </a:pathLst>
+                        </a:custGeom>
+                      </wps:spPr>
+                      <wps:style>
+                        <a:lnRef idx="1">
+                          <a:schemeClr val="accent1"/>
+                        </a:lnRef>
+                        <a:fillRef idx="0">
+                          <a:schemeClr val="accent1"/>
+                        </a:fillRef>
+                        <a:effectRef idx="0">
+                          <a:schemeClr val="accent1"/>
+                        </a:effectRef>
+                        <a:fontRef idx="minor">
+                          <a:schemeClr val="tx1"/>
+                        </a:fontRef>
+                      </wps:style>
+                      <wps:bodyPr rot="0" spcFirstLastPara="0" vertOverflow="overflow" horzOverflow="overflow" vert="horz" wrap="square" lIns="91440" tIns="45720" rIns="91440" bIns="45720" numCol="1" spcCol="0" rtlCol="0" fromWordArt="0" anchor="ctr" anchorCtr="0" forceAA="0" compatLnSpc="1">
+                        <a:prstTxWarp prst="textNoShape">
+                          <a:avLst/>
+                        </a:prstTxWarp>
+                        <a:noAutofit/>
+                      </wps:bodyPr>
+                    </wps:wsp>
+                  </a:graphicData>
+                </a:graphic>
+              </wp:anchor>
+            </w:drawing>
+          </mc:Choice>
+          <mc:Fallback>
+            <w:pict>
+              <v:shape id="35 Forma libre" o:spid="_x0000_s1026" style="position:absolute;margin-left:35.7pt;margin-top:10.1pt;width:80.25pt;height:97.5pt;z-index:251684864;visibility:visible;mso-wrap-style:square;mso-wrap-distance-left:9pt;mso-wrap-distance-top:0;mso-wrap-distance-right:9pt;mso-wrap-distance-bottom:0;mso-position-horizontal:absolute;mso-position-horizontal-relative:text;mso-position-vertical:absolute;mso-position-vertical-relative:text;v-text-anchor:middle" coordsize="1019175,1238250" o:gfxdata="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" path="m,1238250c80962,766762,161925,295275,266700,219075,371475,142875,503238,817562,628650,781050,754063,744537,1019175,,1019175,r,e" filled="f" strokecolor="#4579b8 [3044]">
+                <v:path arrowok="t" o:connecttype="custom" o:connectlocs="0,1238250;266700,219075;628650,781050;1019175,0;1019175,0" o:connectangles="0,0,0,0,0"/>
+              </v:shape>
+            </w:pict>
+          </mc:Fallback>
+        </mc:AlternateContent>
+      </w:r>
+      <w:r>
+        <w:rPr>
+          <w:b/>
+          <w:noProof/>
+          <w:lang w:eastAsia="es-ES"/>
+        </w:rPr>
+        <mc:AlternateContent>
+          <mc:Choice Requires="wps">
+            <w:drawing>
+              <wp:anchor distT="0" distB="0" distL="114300" distR="114300" simplePos="0" relativeHeight="251680768" behindDoc="0" locked="0" layoutInCell="1" allowOverlap="1" wp14:anchorId="2DC4781F" wp14:editId="6540F77B">
+                <wp:simplePos x="0" y="0"/>
+                <wp:positionH relativeFrom="column">
+                  <wp:posOffset>253365</wp:posOffset>
+                </wp:positionH>
+                <wp:positionV relativeFrom="paragraph">
+                  <wp:posOffset>80010</wp:posOffset>
+                </wp:positionV>
+                <wp:extent cx="28575" cy="1400175"/>
+                <wp:effectExtent l="0" t="0" r="28575" b="28575"/>
+                <wp:wrapNone/>
+                <wp:docPr id="33" name="33 Conector recto"/>
+                <wp:cNvGraphicFramePr/>
+                <a:graphic xmlns:a="http://schemas.openxmlformats.org/drawingml/2006/main">
+                  <a:graphicData uri="http://schemas.microsoft.com/office/word/2010/wordprocessingShape">
+                    <wps:wsp>
+                      <wps:cNvCnPr/>
+                      <wps:spPr>
+                        <a:xfrm>
+                          <a:off x="0" y="0"/>
+                          <a:ext cx="28575" cy="1400175"/>
+                        </a:xfrm>
+                        <a:prstGeom prst="line">
+                          <a:avLst/>
+                        </a:prstGeom>
+                      </wps:spPr>
+                      <wps:style>
+                        <a:lnRef idx="1">
+                          <a:schemeClr val="dk1"/>
+                        </a:lnRef>
+                        <a:fillRef idx="0">
+                          <a:schemeClr val="dk1"/>
+                        </a:fillRef>
+                        <a:effectRef idx="0">
+                          <a:schemeClr val="dk1"/>
+                        </a:effectRef>
+                        <a:fontRef idx="minor">
+                          <a:schemeClr val="tx1"/>
+                        </a:fontRef>
+                      </wps:style>
+                      <wps:bodyPr/>
+                    </wps:wsp>
+                  </a:graphicData>
+                </a:graphic>
+              </wp:anchor>
+            </w:drawing>
+          </mc:Choice>
+          <mc:Fallback>
+            <w:pict>
+              <v:line id="33 Conector recto" o:spid="_x0000_s1026" style="position:absolute;z-index:251680768;visibility:visible;mso-wrap-style:square;mso-wrap-distance-left:9pt;mso-wrap-distance-top:0;mso-wrap-distance-right:9pt;mso-wrap-distance-bottom:0;mso-position-horizontal:absolute;mso-position-horizontal-relative:text;mso-position-vertical:absolute;mso-position-vertical-relative:text" from="19.95pt,6.3pt" to="22.2pt,116.55pt" o:gfxdata="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" strokecolor="black [3040]"/>
+            </w:pict>
+          </mc:Fallback>
+        </mc:AlternateContent>
+      </w:r>
+    </w:p>
+    <w:p>
+      <w:pPr>
+        <w:pStyle w:val="Prrafodelista"/>
+      </w:pPr>
+      <w:r>
+        <w:rPr>
+          <w:noProof/>
+          <w:lang w:eastAsia="es-ES"/>
+        </w:rPr>
+        <mc:AlternateContent>
+          <mc:Choice Requires="wps">
+            <w:drawing>
+              <wp:anchor distT="0" distB="0" distL="114300" distR="114300" simplePos="0" relativeHeight="251685888" behindDoc="0" locked="0" layoutInCell="1" allowOverlap="1" wp14:anchorId="086308B2" wp14:editId="5A51546D">
+                <wp:simplePos x="0" y="0"/>
+                <wp:positionH relativeFrom="column">
+                  <wp:posOffset>1062990</wp:posOffset>
+                </wp:positionH>
+                <wp:positionV relativeFrom="paragraph">
+                  <wp:posOffset>126365</wp:posOffset>
+                </wp:positionV>
+                <wp:extent cx="19050" cy="600075"/>
+                <wp:effectExtent l="76200" t="38100" r="57150" b="66675"/>
+                <wp:wrapNone/>
+                <wp:docPr id="36" name="36 Conector recto de flecha"/>
+                <wp:cNvGraphicFramePr/>
+                <a:graphic xmlns:a="http://schemas.openxmlformats.org/drawingml/2006/main">
+                  <a:graphicData uri="http://schemas.microsoft.com/office/word/2010/wordprocessingShape">
+                    <wps:wsp>
+                      <wps:cNvCnPr/>
+                      <wps:spPr>
+                        <a:xfrm flipH="1" flipV="1">
+                          <a:off x="0" y="0"/>
+                          <a:ext cx="19050" cy="600075"/>
+                        </a:xfrm>
+                        <a:prstGeom prst="straightConnector1">
+                          <a:avLst/>
+                        </a:prstGeom>
+                        <a:ln>
+                          <a:headEnd type="arrow"/>
+                          <a:tailEnd type="arrow"/>
+                        </a:ln>
+                      </wps:spPr>
+                      <wps:style>
+                        <a:lnRef idx="1">
+                          <a:schemeClr val="accent2"/>
+                        </a:lnRef>
+                        <a:fillRef idx="0">
+                          <a:schemeClr val="accent2"/>
+                        </a:fillRef>
+                        <a:effectRef idx="0">
+                          <a:schemeClr val="accent2"/>
+                        </a:effectRef>
+                        <a:fontRef idx="minor">
+                          <a:schemeClr val="tx1"/>
+                        </a:fontRef>
+                      </wps:style>
+                      <wps:bodyPr/>
+                    </wps:wsp>
+                  </a:graphicData>
+                </a:graphic>
+              </wp:anchor>
+            </w:drawing>
+          </mc:Choice>
+          <mc:Fallback>
+            <w:pict>
+              <v:shape id="36 Conector recto de flecha" o:spid="_x0000_s1026" type="#_x0000_t32" style="position:absolute;margin-left:83.7pt;margin-top:9.95pt;width:1.5pt;height:47.25pt;flip:x y;z-index:251685888;visibility:visible;mso-wrap-style:square;mso-wrap-distance-left:9pt;mso-wrap-distance-top:0;mso-wrap-distance-right:9pt;mso-wrap-distance-bottom:0;mso-position-horizontal:absolute;mso-position-horizontal-relative:text;mso-position-vertical:absolute;mso-position-vertical-relative:text" o:gfxdata="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" strokecolor="#bc4542 [3045]">
+                <v:stroke startarrow="open" endarrow="open"/>
+              </v:shape>
+            </w:pict>
+          </mc:Fallback>
+        </mc:AlternateContent>
+      </w:r>
+    </w:p>
+    <w:p>
+      <w:pPr>
+        <w:pStyle w:val="Prrafodelista"/>
+      </w:pPr>
+      <w:r>
+        <w:rPr>
+          <w:noProof/>
+          <w:lang w:eastAsia="es-ES"/>
+        </w:rPr>
+        <mc:AlternateContent>
+          <mc:Choice Requires="wps">
+            <w:drawing>
+              <wp:anchor distT="0" distB="0" distL="114300" distR="114300" simplePos="0" relativeHeight="251695104" behindDoc="0" locked="0" layoutInCell="1" allowOverlap="1" wp14:anchorId="7D20C98A" wp14:editId="6DE09B35">
+                <wp:simplePos x="0" y="0"/>
+                <wp:positionH relativeFrom="column">
+                  <wp:posOffset>2539365</wp:posOffset>
+                </wp:positionH>
+                <wp:positionV relativeFrom="paragraph">
+                  <wp:posOffset>54610</wp:posOffset>
+                </wp:positionV>
+                <wp:extent cx="771525" cy="238125"/>
+                <wp:effectExtent l="0" t="0" r="28575" b="28575"/>
+                <wp:wrapNone/>
+                <wp:docPr id="42" name="42 Cuadro de texto"/>
+                <wp:cNvGraphicFramePr/>
+                <a:graphic xmlns:a="http://schemas.openxmlformats.org/drawingml/2006/main">
+                  <a:graphicData uri="http://schemas.microsoft.com/office/word/2010/wordprocessingShape">
+                    <wps:wsp>
+                      <wps:cNvSpPr txBox="1"/>
+                      <wps:spPr>
+                        <a:xfrm>
+                          <a:off x="0" y="0"/>
+                          <a:ext cx="771525" cy="238125"/>
+                        </a:xfrm>
+                        <a:prstGeom prst="rect">
+                          <a:avLst/>
+                        </a:prstGeom>
+                        <a:solidFill>
+                          <a:schemeClr val="lt1"/>
+                        </a:solidFill>
+                        <a:ln w="6350">
+                          <a:solidFill>
+                            <a:prstClr val="black"/>
+                          </a:solidFill>
+                        </a:ln>
+                        <a:effectLst/>
+                      </wps:spPr>
+                      <wps:style>
+                        <a:lnRef idx="0">
+                          <a:schemeClr val="accent1"/>
+                        </a:lnRef>
+                        <a:fillRef idx="0">
+                          <a:schemeClr val="accent1"/>
+                        </a:fillRef>
+                        <a:effectRef idx="0">
+                          <a:schemeClr val="accent1"/>
+                        </a:effectRef>
+                        <a:fontRef idx="minor">
+                          <a:schemeClr val="dk1"/>
+                        </a:fontRef>
+                      </wps:style>
+                      <wps:txbx>
+                        <w:txbxContent>
+                          <w:p>
+                            <w:r>
+                              <w:t>C=</w:t>
+                            </w:r>
+                            <w:r>
+                              <w:t>0.0078</w:t>
+                            </w:r>
+                          </w:p>
+                        </w:txbxContent>
+                      </wps:txbx>
+                      <wps:bodyPr rot="0" spcFirstLastPara="0" vertOverflow="overflow" horzOverflow="overflow" vert="horz" wrap="square" lIns="91440" tIns="45720" rIns="91440" bIns="45720" numCol="1" spcCol="0" rtlCol="0" fromWordArt="0" anchor="t" anchorCtr="0" forceAA="0" compatLnSpc="1">
+                        <a:prstTxWarp prst="textNoShape">
+                          <a:avLst/>
+                        </a:prstTxWarp>
+                        <a:noAutofit/>
+                      </wps:bodyPr>
+                    </wps:wsp>
+                  </a:graphicData>
+                </a:graphic>
+              </wp:anchor>
+            </w:drawing>
+          </mc:Choice>
+          <mc:Fallback>
+            <w:pict>
+              <v:shape id="42 Cuadro de texto" o:spid="_x0000_s1031" type="#_x0000_t202" style="position:absolute;left:0;text-align:left;margin-left:199.95pt;margin-top:4.3pt;width:60.75pt;height:18.75pt;z-index:251695104;visibility:visible;mso-wrap-style:square;mso-wrap-distance-left:9pt;mso-wrap-distance-top:0;mso-wrap-distance-right:9pt;mso-wrap-distance-bottom:0;mso-position-horizontal:absolute;mso-position-horizontal-relative:text;mso-position-vertical:absolute;mso-position-vertical-relative:text;v-text-anchor:top" o:gfxdata="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" fillcolor="white [3201]" strokeweight=".5pt">
+                <v:textbox>
+                  <w:txbxContent>
+                    <w:p>
+                      <w:r>
+                        <w:t>C=</w:t>
+                      </w:r>
+                      <w:r>
+                        <w:t>0.0078</w:t>
+                      </w:r>
+                    </w:p>
+                  </w:txbxContent>
+                </v:textbox>
+              </v:shape>
+            </w:pict>
+          </mc:Fallback>
+        </mc:AlternateContent>
+      </w:r>
+    </w:p>
+    <w:p>
+      <w:pPr>
+        <w:pStyle w:val="Prrafodelista"/>
+      </w:pPr>
+    </w:p>
+    <w:p>
+      <w:pPr>
+        <w:pStyle w:val="Prrafodelista"/>
+      </w:pPr>
+    </w:p>
+    <w:p>
+      <w:pPr>
+        <w:pStyle w:val="Prrafodelista"/>
+      </w:pPr>
+    </w:p>
+    <w:p>
+      <w:pPr>
+        <w:pStyle w:val="Prrafodelista"/>
+      </w:pPr>
+    </w:p>
+    <w:p>
+      <w:pPr>
+        <w:pStyle w:val="Prrafodelista"/>
+      </w:pPr>
+      <w:r>
+        <w:rPr>
+          <w:noProof/>
+          <w:lang w:eastAsia="es-ES"/>
+        </w:rPr>
+        <mc:AlternateContent>
+          <mc:Choice Requires="wps">
+            <w:drawing>
+              <wp:anchor distT="0" distB="0" distL="114300" distR="114300" simplePos="0" relativeHeight="251682816" behindDoc="0" locked="0" layoutInCell="1" allowOverlap="1" wp14:anchorId="5CAF25A1" wp14:editId="4643888D">
+                <wp:simplePos x="0" y="0"/>
+                <wp:positionH relativeFrom="column">
+                  <wp:posOffset>281305</wp:posOffset>
+                </wp:positionH>
+                <wp:positionV relativeFrom="paragraph">
+                  <wp:posOffset>98425</wp:posOffset>
+                </wp:positionV>
+                <wp:extent cx="1819275" cy="0"/>
+                <wp:effectExtent l="0" t="0" r="9525" b="19050"/>
+                <wp:wrapNone/>
+                <wp:docPr id="34" name="34 Conector recto"/>
+                <wp:cNvGraphicFramePr/>
+                <a:graphic xmlns:a="http://schemas.openxmlformats.org/drawingml/2006/main">
+                  <a:graphicData uri="http://schemas.microsoft.com/office/word/2010/wordprocessingShape">
+                    <wps:wsp>
+                      <wps:cNvCnPr/>
+                      <wps:spPr>
+                        <a:xfrm>
+                          <a:off x="0" y="0"/>
+                          <a:ext cx="1819275" cy="0"/>
+                        </a:xfrm>
+                        <a:prstGeom prst="line">
+                          <a:avLst/>
+                        </a:prstGeom>
+                      </wps:spPr>
+                      <wps:style>
+                        <a:lnRef idx="1">
+                          <a:schemeClr val="dk1"/>
+                        </a:lnRef>
+                        <a:fillRef idx="0">
+                          <a:schemeClr val="dk1"/>
+                        </a:fillRef>
+                        <a:effectRef idx="0">
+                          <a:schemeClr val="dk1"/>
+                        </a:effectRef>
+                        <a:fontRef idx="minor">
+                          <a:schemeClr val="tx1"/>
+                        </a:fontRef>
+                      </wps:style>
+                      <wps:bodyPr/>
+                    </wps:wsp>
+                  </a:graphicData>
+                </a:graphic>
+              </wp:anchor>
+            </w:drawing>
+          </mc:Choice>
+          <mc:Fallback>
+            <w:pict>
+              <v:line id="34 Conector recto" o:spid="_x0000_s1026" style="position:absolute;z-index:251682816;visibility:visible;mso-wrap-style:square;mso-wrap-distance-left:9pt;mso-wrap-distance-top:0;mso-wrap-distance-right:9pt;mso-wrap-distance-bottom:0;mso-position-horizontal:absolute;mso-position-horizontal-relative:text;mso-position-vertical:absolute;mso-position-vertical-relative:text" from="22.15pt,7.75pt" to="165.4pt,7.75pt" o:gfxdata="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" strokecolor="black [3040]"/>
+            </w:pict>
+          </mc:Fallback>
+        </mc:AlternateContent>
+      </w:r>
+    </w:p>
+    <w:p>
+      <w:pPr>
+        <w:pStyle w:val="Prrafodelista"/>
+      </w:pPr>
+    </w:p>
+    <w:p>
+      <w:pPr>
+        <w:pStyle w:val="Prrafodelista"/>
+        <w:rPr>
+          <w:b/>
+        </w:rPr>
+      </w:pPr>
+      <w:r>
+        <w:rPr>
+          <w:b/>
+        </w:rPr>
+        <w:t xml:space="preserve">Case III: </w:t>
+      </w:r>
+    </w:p>
+    <w:p>
+      <w:pPr>
+        <w:pStyle w:val="Prrafodelista"/>
+      </w:pPr>
+      <w:r>
+        <w:rPr>
+          <w:b/>
+          <w:noProof/>
+          <w:lang w:eastAsia="es-ES"/>
+        </w:rPr>
+        <mc:AlternateContent>
+          <mc:Choice Requires="wps">
+            <w:drawing>
+              <wp:anchor distT="0" distB="0" distL="114300" distR="114300" simplePos="0" relativeHeight="251691008" behindDoc="0" locked="0" layoutInCell="1" allowOverlap="1" wp14:anchorId="27DA54C1" wp14:editId="7DF2272F">
+                <wp:simplePos x="0" y="0"/>
+                <wp:positionH relativeFrom="column">
+                  <wp:posOffset>653415</wp:posOffset>
+                </wp:positionH>
+                <wp:positionV relativeFrom="paragraph">
+                  <wp:posOffset>177165</wp:posOffset>
+                </wp:positionV>
+                <wp:extent cx="1019175" cy="1238250"/>
+                <wp:effectExtent l="0" t="0" r="28575" b="19050"/>
+                <wp:wrapNone/>
+                <wp:docPr id="39" name="39 Forma libre"/>
+                <wp:cNvGraphicFramePr/>
+                <a:graphic xmlns:a="http://schemas.openxmlformats.org/drawingml/2006/main">
+                  <a:graphicData uri="http://schemas.microsoft.com/office/word/2010/wordprocessingShape">
+                    <wps:wsp>
+                      <wps:cNvSpPr/>
+                      <wps:spPr>
+                        <a:xfrm>
+                          <a:off x="0" y="0"/>
+                          <a:ext cx="1019175" cy="1238250"/>
+                        </a:xfrm>
+                        <a:custGeom>
+                          <a:avLst/>
+                          <a:gdLst>
+                            <a:gd name="connsiteX0" fmla="*/ 0 w 1019175"/>
+                            <a:gd name="connsiteY0" fmla="*/ 1238250 h 1238250"/>
+                            <a:gd name="connsiteX1" fmla="*/ 266700 w 1019175"/>
+                            <a:gd name="connsiteY1" fmla="*/ 219075 h 1238250"/>
+                            <a:gd name="connsiteX2" fmla="*/ 628650 w 1019175"/>
+                            <a:gd name="connsiteY2" fmla="*/ 781050 h 1238250"/>
+                            <a:gd name="connsiteX3" fmla="*/ 1019175 w 1019175"/>
+                            <a:gd name="connsiteY3" fmla="*/ 0 h 1238250"/>
+                            <a:gd name="connsiteX4" fmla="*/ 1019175 w 1019175"/>
+                            <a:gd name="connsiteY4" fmla="*/ 0 h 1238250"/>
+                          </a:gdLst>
+                          <a:ahLst/>
+                          <a:cxnLst>
+                            <a:cxn ang="0">
+                              <a:pos x="connsiteX0" y="connsiteY0"/>
+                            </a:cxn>
+                            <a:cxn ang="0">
+                              <a:pos x="connsiteX1" y="connsiteY1"/>
+                            </a:cxn>
+                            <a:cxn ang="0">
+                              <a:pos x="connsiteX2" y="connsiteY2"/>
+                            </a:cxn>
+                            <a:cxn ang="0">
+                              <a:pos x="connsiteX3" y="connsiteY3"/>
+                            </a:cxn>
+                            <a:cxn ang="0">
+                              <a:pos x="connsiteX4" y="connsiteY4"/>
+                            </a:cxn>
+                          </a:cxnLst>
+                          <a:rect l="l" t="t" r="r" b="b"/>
+                          <a:pathLst>
+                            <a:path w="1019175" h="1238250">
+                              <a:moveTo>
+                                <a:pt x="0" y="1238250"/>
+                              </a:moveTo>
+                              <a:cubicBezTo>
+                                <a:pt x="80962" y="766762"/>
+                                <a:pt x="161925" y="295275"/>
+                                <a:pt x="266700" y="219075"/>
+                              </a:cubicBezTo>
+                              <a:cubicBezTo>
+                                <a:pt x="371475" y="142875"/>
+                                <a:pt x="503238" y="817562"/>
+                                <a:pt x="628650" y="781050"/>
+                              </a:cubicBezTo>
+                              <a:cubicBezTo>
+                                <a:pt x="754063" y="744537"/>
+                                <a:pt x="1019175" y="0"/>
+                                <a:pt x="1019175" y="0"/>
+                              </a:cubicBezTo>
+                              <a:lnTo>
+                                <a:pt x="1019175" y="0"/>
+                              </a:lnTo>
+                            </a:path>
+                          </a:pathLst>
+                        </a:custGeom>
+                      </wps:spPr>
+                      <wps:style>
+                        <a:lnRef idx="1">
+                          <a:schemeClr val="accent1"/>
+                        </a:lnRef>
+                        <a:fillRef idx="0">
+                          <a:schemeClr val="accent1"/>
+                        </a:fillRef>
+                        <a:effectRef idx="0">
+                          <a:schemeClr val="accent1"/>
+                        </a:effectRef>
+                        <a:fontRef idx="minor">
+                          <a:schemeClr val="tx1"/>
+                        </a:fontRef>
+                      </wps:style>
+                      <wps:bodyPr rot="0" spcFirstLastPara="0" vertOverflow="overflow" horzOverflow="overflow" vert="horz" wrap="square" lIns="91440" tIns="45720" rIns="91440" bIns="45720" numCol="1" spcCol="0" rtlCol="0" fromWordArt="0" anchor="ctr" anchorCtr="0" forceAA="0" compatLnSpc="1">
+                        <a:prstTxWarp prst="textNoShape">
+                          <a:avLst/>
+                        </a:prstTxWarp>
+                        <a:noAutofit/>
+                      </wps:bodyPr>
+                    </wps:wsp>
+                  </a:graphicData>
+                </a:graphic>
+              </wp:anchor>
+            </w:drawing>
+          </mc:Choice>
+          <mc:Fallback>
+            <w:pict>
+              <v:shape id="39 Forma libre" o:spid="_x0000_s1026" style="position:absolute;margin-left:51.45pt;margin-top:13.95pt;width:80.25pt;height:97.5pt;z-index:251691008;visibility:visible;mso-wrap-style:square;mso-wrap-distance-left:9pt;mso-wrap-distance-top:0;mso-wrap-distance-right:9pt;mso-wrap-distance-bottom:0;mso-position-horizontal:absolute;mso-position-horizontal-relative:text;mso-position-vertical:absolute;mso-position-vertical-relative:text;v-text-anchor:middle" coordsize="1019175,1238250" o:gfxdata="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" path="m,1238250c80962,766762,161925,295275,266700,219075,371475,142875,503238,817562,628650,781050,754063,744537,1019175,,1019175,r,e" filled="f" strokecolor="#4579b8 [3044]">
+                <v:path arrowok="t" o:connecttype="custom" o:connectlocs="0,1238250;266700,219075;628650,781050;1019175,0;1019175,0" o:connectangles="0,0,0,0,0"/>
+              </v:shape>
+            </w:pict>
+          </mc:Fallback>
+        </mc:AlternateContent>
+      </w:r>
+      <w:r>
+        <w:rPr>
+          <w:b/>
+          <w:noProof/>
+          <w:lang w:eastAsia="es-ES"/>
+        </w:rPr>
+        <mc:AlternateContent>
+          <mc:Choice Requires="wps">
+            <w:drawing>
+              <wp:anchor distT="0" distB="0" distL="114300" distR="114300" simplePos="0" relativeHeight="251687936" behindDoc="0" locked="0" layoutInCell="1" allowOverlap="1" wp14:anchorId="4DD62352" wp14:editId="2B15D456">
+                <wp:simplePos x="0" y="0"/>
+                <wp:positionH relativeFrom="column">
+                  <wp:posOffset>367665</wp:posOffset>
+                </wp:positionH>
+                <wp:positionV relativeFrom="paragraph">
+                  <wp:posOffset>176530</wp:posOffset>
+                </wp:positionV>
+                <wp:extent cx="28575" cy="1400175"/>
+                <wp:effectExtent l="0" t="0" r="28575" b="28575"/>
+                <wp:wrapNone/>
+                <wp:docPr id="37" name="37 Conector recto"/>
+                <wp:cNvGraphicFramePr/>
+                <a:graphic xmlns:a="http://schemas.openxmlformats.org/drawingml/2006/main">
+                  <a:graphicData uri="http://schemas.microsoft.com/office/word/2010/wordprocessingShape">
+                    <wps:wsp>
+                      <wps:cNvCnPr/>
+                      <wps:spPr>
+                        <a:xfrm>
+                          <a:off x="0" y="0"/>
+                          <a:ext cx="28575" cy="1400175"/>
+                        </a:xfrm>
+                        <a:prstGeom prst="line">
+                          <a:avLst/>
+                        </a:prstGeom>
+                      </wps:spPr>
+                      <wps:style>
+                        <a:lnRef idx="1">
+                          <a:schemeClr val="dk1"/>
+                        </a:lnRef>
+                        <a:fillRef idx="0">
+                          <a:schemeClr val="dk1"/>
+                        </a:fillRef>
+                        <a:effectRef idx="0">
+                          <a:schemeClr val="dk1"/>
+                        </a:effectRef>
+                        <a:fontRef idx="minor">
+                          <a:schemeClr val="tx1"/>
+                        </a:fontRef>
+                      </wps:style>
+                      <wps:bodyPr/>
+                    </wps:wsp>
+                  </a:graphicData>
+                </a:graphic>
+              </wp:anchor>
+            </w:drawing>
+          </mc:Choice>
+          <mc:Fallback>
+            <w:pict>
+              <v:line id="37 Conector recto" o:spid="_x0000_s1026" style="position:absolute;z-index:251687936;visibility:visible;mso-wrap-style:square;mso-wrap-distance-left:9pt;mso-wrap-distance-top:0;mso-wrap-distance-right:9pt;mso-wrap-distance-bottom:0;mso-position-horizontal:absolute;mso-position-horizontal-relative:text;mso-position-vertical:absolute;mso-position-vertical-relative:text" from="28.95pt,13.9pt" to="31.2pt,124.15pt" o:gfxdata="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" strokecolor="black [3040]"/>
+            </w:pict>
+          </mc:Fallback>
+        </mc:AlternateContent>
+      </w:r>
+    </w:p>
+    <w:p>
+      <w:pPr>
+        <w:pStyle w:val="Prrafodelista"/>
+      </w:pPr>
+      <w:r>
+        <w:rPr>
+          <w:noProof/>
+          <w:lang w:eastAsia="es-ES"/>
+        </w:rPr>
+        <mc:AlternateContent>
+          <mc:Choice Requires="wps">
+            <w:drawing>
+              <wp:anchor distT="0" distB="0" distL="114300" distR="114300" simplePos="0" relativeHeight="251697152" behindDoc="0" locked="0" layoutInCell="1" allowOverlap="1" wp14:anchorId="6D7D2EFE" wp14:editId="7680BC0F">
+                <wp:simplePos x="0" y="0"/>
+                <wp:positionH relativeFrom="column">
+                  <wp:posOffset>2710815</wp:posOffset>
+                </wp:positionH>
+                <wp:positionV relativeFrom="paragraph">
+                  <wp:posOffset>137160</wp:posOffset>
+                </wp:positionV>
+                <wp:extent cx="771525" cy="285750"/>
+                <wp:effectExtent l="0" t="0" r="28575" b="19050"/>
+                <wp:wrapNone/>
+                <wp:docPr id="43" name="43 Cuadro de texto"/>
+                <wp:cNvGraphicFramePr/>
+                <a:graphic xmlns:a="http://schemas.openxmlformats.org/drawingml/2006/main">
+                  <a:graphicData uri="http://schemas.microsoft.com/office/word/2010/wordprocessingShape">
+                    <wps:wsp>
+                      <wps:cNvSpPr txBox="1"/>
+                      <wps:spPr>
+                        <a:xfrm>
+                          <a:off x="0" y="0"/>
+                          <a:ext cx="771525" cy="285750"/>
+                        </a:xfrm>
+                        <a:prstGeom prst="rect">
+                          <a:avLst/>
+                        </a:prstGeom>
+                        <a:solidFill>
+                          <a:schemeClr val="lt1"/>
+                        </a:solidFill>
+                        <a:ln w="6350">
+                          <a:solidFill>
+                            <a:prstClr val="black"/>
+                          </a:solidFill>
+                        </a:ln>
+                        <a:effectLst/>
+                      </wps:spPr>
+                      <wps:style>
+                        <a:lnRef idx="0">
+                          <a:schemeClr val="accent1"/>
+                        </a:lnRef>
+                        <a:fillRef idx="0">
+                          <a:schemeClr val="accent1"/>
+                        </a:fillRef>
+                        <a:effectRef idx="0">
+                          <a:schemeClr val="accent1"/>
+                        </a:effectRef>
+                        <a:fontRef idx="minor">
+                          <a:schemeClr val="dk1"/>
+                        </a:fontRef>
+                      </wps:style>
+                      <wps:txbx>
+                        <w:txbxContent>
+                          <w:p>
+                            <w:r>
+                              <w:t>C=</w:t>
+                            </w:r>
+                            <w:r>
+                              <w:t>-0.229</w:t>
+                            </w:r>
+                          </w:p>
+                        </w:txbxContent>
+                      </wps:txbx>
+                      <wps:bodyPr rot="0" spcFirstLastPara="0" vertOverflow="overflow" horzOverflow="overflow" vert="horz" wrap="square" lIns="91440" tIns="45720" rIns="91440" bIns="45720" numCol="1" spcCol="0" rtlCol="0" fromWordArt="0" anchor="t" anchorCtr="0" forceAA="0" compatLnSpc="1">
+                        <a:prstTxWarp prst="textNoShape">
+                          <a:avLst/>
+                        </a:prstTxWarp>
+                        <a:noAutofit/>
+                      </wps:bodyPr>
+                    </wps:wsp>
+                  </a:graphicData>
+                </a:graphic>
+                <wp14:sizeRelV relativeFrom="margin">
+                  <wp14:pctHeight>0</wp14:pctHeight>
+                </wp14:sizeRelV>
+              </wp:anchor>
+            </w:drawing>
+          </mc:Choice>
+          <mc:Fallback>
+            <w:pict>
+              <v:shape id="43 Cuadro de texto" o:spid="_x0000_s1032" type="#_x0000_t202" style="position:absolute;left:0;text-align:left;margin-left:213.45pt;margin-top:10.8pt;width:60.75pt;height:22.5pt;z-index:251697152;visibility:visible;mso-wrap-style:square;mso-height-percent:0;mso-wrap-distance-left:9pt;mso-wrap-distance-top:0;mso-wrap-distance-right:9pt;mso-wrap-distance-bottom:0;mso-position-horizontal:absolute;mso-position-horizontal-relative:text;mso-position-vertical:absolute;mso-position-vertical-relative:text;mso-height-percent:0;mso-height-relative:margin;v-text-anchor:top" o:gfxdata="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" fillcolor="white [3201]" strokeweight=".5pt">
+                <v:textbox>
+                  <w:txbxContent>
+                    <w:p>
+                      <w:r>
+                        <w:t>C=</w:t>
+                      </w:r>
+                      <w:r>
+                        <w:t>-0.229</w:t>
+                      </w:r>
+                    </w:p>
+                  </w:txbxContent>
+                </v:textbox>
+              </v:shape>
+            </w:pict>
+          </mc:Fallback>
+        </mc:AlternateContent>
+      </w:r>
+    </w:p>
+    <w:p>
+      <w:pPr>
+        <w:pStyle w:val="Prrafodelista"/>
+      </w:pPr>
+    </w:p>
+    <w:p>
+      <w:pPr>
+        <w:pStyle w:val="Prrafodelista"/>
+      </w:pPr>
+    </w:p>
+    <w:p>
+      <w:pPr>
+        <w:pStyle w:val="Prrafodelista"/>
+      </w:pPr>
+      <w:r>
+        <w:rPr>
+          <w:noProof/>
+          <w:lang w:eastAsia="es-ES"/>
+        </w:rPr>
+        <mc:AlternateContent>
+          <mc:Choice Requires="wps">
+            <w:drawing>
+              <wp:anchor distT="0" distB="0" distL="114300" distR="114300" simplePos="0" relativeHeight="251692032" behindDoc="0" locked="0" layoutInCell="1" allowOverlap="1" wp14:anchorId="5E278F4A" wp14:editId="2EB10032">
+                <wp:simplePos x="0" y="0"/>
+                <wp:positionH relativeFrom="column">
+                  <wp:posOffset>1272540</wp:posOffset>
+                </wp:positionH>
+                <wp:positionV relativeFrom="paragraph">
+                  <wp:posOffset>148590</wp:posOffset>
+                </wp:positionV>
+                <wp:extent cx="0" cy="438150"/>
+                <wp:effectExtent l="95250" t="38100" r="57150" b="57150"/>
+                <wp:wrapNone/>
+                <wp:docPr id="40" name="40 Conector recto de flecha"/>
+                <wp:cNvGraphicFramePr/>
+                <a:graphic xmlns:a="http://schemas.openxmlformats.org/drawingml/2006/main">
+                  <a:graphicData uri="http://schemas.microsoft.com/office/word/2010/wordprocessingShape">
+                    <wps:wsp>
+                      <wps:cNvCnPr/>
+                      <wps:spPr>
+                        <a:xfrm>
+                          <a:off x="0" y="0"/>
+                          <a:ext cx="0" cy="438150"/>
+                        </a:xfrm>
+                        <a:prstGeom prst="straightConnector1">
+                          <a:avLst/>
+                        </a:prstGeom>
+                        <a:ln>
+                          <a:headEnd type="arrow"/>
+                          <a:tailEnd type="arrow"/>
+                        </a:ln>
+                      </wps:spPr>
+                      <wps:style>
+                        <a:lnRef idx="1">
+                          <a:schemeClr val="accent2"/>
+                        </a:lnRef>
+                        <a:fillRef idx="0">
+                          <a:schemeClr val="accent2"/>
+                        </a:fillRef>
+                        <a:effectRef idx="0">
+                          <a:schemeClr val="accent2"/>
+                        </a:effectRef>
+                        <a:fontRef idx="minor">
+                          <a:schemeClr val="tx1"/>
+                        </a:fontRef>
+                      </wps:style>
+                      <wps:bodyPr/>
+                    </wps:wsp>
+                  </a:graphicData>
+                </a:graphic>
+                <wp14:sizeRelH relativeFrom="margin">
+                  <wp14:pctWidth>0</wp14:pctWidth>
+                </wp14:sizeRelH>
+                <wp14:sizeRelV relativeFrom="margin">
+                  <wp14:pctHeight>0</wp14:pctHeight>
+                </wp14:sizeRelV>
+              </wp:anchor>
+            </w:drawing>
+          </mc:Choice>
+          <mc:Fallback>
+            <w:pict>
+              <v:shape id="40 Conector recto de flecha" o:spid="_x0000_s1026" type="#_x0000_t32" style="position:absolute;margin-left:100.2pt;margin-top:11.7pt;width:0;height:34.5pt;z-index:251692032;visibility:visible;mso-wrap-style:square;mso-width-percent:0;mso-height-percent:0;mso-wrap-distance-left:9pt;mso-wrap-distance-top:0;mso-wrap-distance-right:9pt;mso-wrap-distance-bottom:0;mso-position-horizontal:absolute;mso-position-horizontal-relative:text;mso-position-vertical:absolute;mso-position-vertical-relative:text;mso-width-percent:0;mso-height-percent:0;mso-width-relative:margin;mso-height-relative:margin" o:gfxdata="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" strokecolor="#bc4542 [3045]">
+                <v:stroke startarrow="open" endarrow="open"/>
+              </v:shape>
+            </w:pict>
+          </mc:Fallback>
+        </mc:AlternateContent>
+      </w:r>
+    </w:p>
+    <w:p>
+      <w:pPr>
+        <w:pStyle w:val="Prrafodelista"/>
+      </w:pPr>
+    </w:p>
+    <w:p>
+      <w:pPr>
+        <w:pStyle w:val="Prrafodelista"/>
+      </w:pPr>
+    </w:p>
+    <w:p>
+      <w:pPr>
+        <w:pStyle w:val="Prrafodelista"/>
+      </w:pPr>
+      <w:r>
+        <w:rPr>
+          <w:noProof/>
+          <w:lang w:eastAsia="es-ES"/>
+        </w:rPr>
+        <mc:AlternateContent>
+          <mc:Choice Requires="wps">
+            <w:drawing>
+              <wp:anchor distT="0" distB="0" distL="114300" distR="114300" simplePos="0" relativeHeight="251688960" behindDoc="0" locked="0" layoutInCell="1" allowOverlap="1">
+                <wp:simplePos x="0" y="0"/>
+                <wp:positionH relativeFrom="column">
+                  <wp:posOffset>396240</wp:posOffset>
+                </wp:positionH>
+                <wp:positionV relativeFrom="paragraph">
+                  <wp:posOffset>160655</wp:posOffset>
+                </wp:positionV>
+                <wp:extent cx="1657350" cy="0"/>
+                <wp:effectExtent l="0" t="0" r="19050" b="19050"/>
+                <wp:wrapNone/>
+                <wp:docPr id="38" name="38 Conector recto"/>
+                <wp:cNvGraphicFramePr/>
+                <a:graphic xmlns:a="http://schemas.openxmlformats.org/drawingml/2006/main">
+                  <a:graphicData uri="http://schemas.microsoft.com/office/word/2010/wordprocessingShape">
+                    <wps:wsp>
+                      <wps:cNvCnPr/>
+                      <wps:spPr>
+                        <a:xfrm>
+                          <a:off x="0" y="0"/>
+                          <a:ext cx="1657350" cy="0"/>
+                        </a:xfrm>
+                        <a:prstGeom prst="line">
+                          <a:avLst/>
+                        </a:prstGeom>
+                      </wps:spPr>
+                      <wps:style>
+                        <a:lnRef idx="1">
+                          <a:schemeClr val="dk1"/>
+                        </a:lnRef>
+                        <a:fillRef idx="0">
+                          <a:schemeClr val="dk1"/>
+                        </a:fillRef>
+                        <a:effectRef idx="0">
+                          <a:schemeClr val="dk1"/>
+                        </a:effectRef>
+                        <a:fontRef idx="minor">
+                          <a:schemeClr val="tx1"/>
+                        </a:fontRef>
+                      </wps:style>
+                      <wps:bodyPr/>
+                    </wps:wsp>
+                  </a:graphicData>
+                </a:graphic>
+                <wp14:sizeRelV relativeFrom="margin">
+                  <wp14:pctHeight>0</wp14:pctHeight>
+                </wp14:sizeRelV>
+              </wp:anchor>
+            </w:drawing>
+          </mc:Choice>
+          <mc:Fallback>
+            <w:pict>
+              <v:line id="38 Conector recto" o:spid="_x0000_s1026" style="position:absolute;z-index:251688960;visibility:visible;mso-wrap-style:square;mso-height-percent:0;mso-wrap-distance-left:9pt;mso-wrap-distance-top:0;mso-wrap-distance-right:9pt;mso-wrap-distance-bottom:0;mso-position-horizontal:absolute;mso-position-horizontal-relative:text;mso-position-vertical:absolute;mso-position-vertical-relative:text;mso-height-percent:0;mso-height-relative:margin" from="31.2pt,12.65pt" to="161.7pt,12.65pt" o:gfxdata="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" strokecolor="black [3040]"/>
+            </w:pict>
+          </mc:Fallback>
+        </mc:AlternateContent>
+      </w:r>
+    </w:p>
+    <w:p>
+      <w:pPr>
+        <w:pStyle w:val="Prrafodelista"/>
+      </w:pPr>
+    </w:p>
+    <w:p>
+      <w:pPr>
+        <w:pStyle w:val="Prrafodelista"/>
+      </w:pPr>
+    </w:p>
+    <w:p>
+      <w:pPr>
+        <w:pStyle w:val="Prrafodelista"/>
+      </w:pPr>
+    </w:p>
+    <w:p>
+      <w:pPr>
+        <w:pStyle w:val="Prrafodelista"/>
+        <w:numPr>
+          <w:ilvl w:val="0"/>
+          <w:numId w:val="1"/>
+        </w:numPr>
+      </w:pPr>
+      <w:proofErr w:type="spellStart"/>
+      <w:r>
+        <w:rPr>
+          <w:i/>
+        </w:rPr>
+        <w:t>Correlation</w:t>
+      </w:r>
+      <w:proofErr w:type="spellEnd"/>
+      <w:r>
+        <w:rPr>
+          <w:i/>
+        </w:rPr>
+        <w:t xml:space="preserve"> </w:t>
+      </w:r>
+      <w:proofErr w:type="spellStart"/>
+      <w:r>
+        <w:rPr>
+          <w:i/>
+        </w:rPr>
+        <w:t>acc_trunk</w:t>
+      </w:r>
+      <w:proofErr w:type="spellEnd"/>
+      <w:r>
+        <w:rPr>
+          <w:i/>
+        </w:rPr>
+        <w:t xml:space="preserve"> Y and ML COP</w:t>
+      </w:r>
+      <w:r>
+        <w:t>:</w:t>
+      </w:r>
+      <w:r>
+        <w:t xml:space="preserve"> </w:t>
+      </w:r>
+      <w:proofErr w:type="spellStart"/>
+      <w:r>
+        <w:t>the</w:t>
+      </w:r>
+      <w:proofErr w:type="spellEnd"/>
+      <w:r>
+        <w:t xml:space="preserve"> </w:t>
+      </w:r>
+      <w:proofErr w:type="spellStart"/>
+      <w:r>
+        <w:t>correlation</w:t>
+      </w:r>
+      <w:proofErr w:type="spellEnd"/>
+      <w:r>
+        <w:t xml:space="preserve"> </w:t>
+      </w:r>
+      <w:proofErr w:type="spellStart"/>
+      <w:r>
+        <w:t>is</w:t>
+      </w:r>
+      <w:proofErr w:type="spellEnd"/>
+      <w:r>
+        <w:t xml:space="preserve"> </w:t>
+      </w:r>
+      <w:proofErr w:type="spellStart"/>
+      <w:r>
+        <w:t>bigger</w:t>
+      </w:r>
+      <w:proofErr w:type="spellEnd"/>
+      <w:r>
+        <w:t xml:space="preserve"> (</w:t>
+      </w:r>
+      <w:proofErr w:type="spellStart"/>
+      <w:r>
+        <w:t>negative</w:t>
+      </w:r>
+      <w:proofErr w:type="spellEnd"/>
+      <w:r>
+        <w:t xml:space="preserve">) </w:t>
+      </w:r>
+      <w:proofErr w:type="spellStart"/>
+      <w:r>
+        <w:t>than</w:t>
+      </w:r>
+      <w:proofErr w:type="spellEnd"/>
+      <w:r>
+        <w:t xml:space="preserve"> </w:t>
+      </w:r>
+      <w:proofErr w:type="spellStart"/>
+      <w:r>
+        <w:t>the</w:t>
+      </w:r>
+      <w:proofErr w:type="spellEnd"/>
+      <w:r>
+        <w:t xml:space="preserve"> </w:t>
+      </w:r>
+      <w:proofErr w:type="spellStart"/>
+      <w:r>
+        <w:t>above</w:t>
+      </w:r>
+      <w:proofErr w:type="spellEnd"/>
+      <w:r>
+        <w:t xml:space="preserve"> case.</w:t>
+      </w:r>
+    </w:p>
+    <w:p>
+      <w:pPr>
+        <w:pStyle w:val="Prrafodelista"/>
+        <w:numPr>
+          <w:ilvl w:val="0"/>
+          <w:numId w:val="1"/>
+        </w:numPr>
+      </w:pPr>
+      <w:proofErr w:type="spellStart"/>
+      <w:r>
+        <w:rPr>
+          <w:i/>
+        </w:rPr>
+        <w:t>Correlation</w:t>
+      </w:r>
+      <w:proofErr w:type="spellEnd"/>
+      <w:r>
+        <w:rPr>
+          <w:i/>
+        </w:rPr>
+        <w:t xml:space="preserve"> </w:t>
+      </w:r>
+      <w:proofErr w:type="spellStart"/>
+      <w:r>
+        <w:rPr>
+          <w:i/>
+        </w:rPr>
+        <w:t>gyro_trunk</w:t>
+      </w:r>
+      <w:proofErr w:type="spellEnd"/>
+      <w:r>
+        <w:rPr>
+          <w:i/>
+        </w:rPr>
+        <w:t xml:space="preserve"> _X and AP COP</w:t>
+      </w:r>
+      <w:r>
+        <w:t>:</w:t>
+      </w:r>
+      <w:r>
+        <w:t xml:space="preserve"> </w:t>
+      </w:r>
+      <w:proofErr w:type="spellStart"/>
+      <w:r>
+        <w:t>the</w:t>
+      </w:r>
+      <w:proofErr w:type="spellEnd"/>
+      <w:r>
+        <w:t xml:space="preserve"> </w:t>
+      </w:r>
+      <w:proofErr w:type="spellStart"/>
+      <w:r>
+        <w:t>correlation</w:t>
+      </w:r>
+      <w:proofErr w:type="spellEnd"/>
+      <w:r>
+        <w:t xml:space="preserve"> </w:t>
+      </w:r>
+      <w:proofErr w:type="spellStart"/>
+      <w:r>
+        <w:t>is</w:t>
+      </w:r>
+      <w:proofErr w:type="spellEnd"/>
+      <w:r>
+        <w:t xml:space="preserve"> </w:t>
+      </w:r>
+      <w:proofErr w:type="spellStart"/>
+      <w:r>
+        <w:t>bigger</w:t>
+      </w:r>
+      <w:proofErr w:type="spellEnd"/>
+      <w:r>
+        <w:t xml:space="preserve"> (</w:t>
+      </w:r>
+      <w:proofErr w:type="spellStart"/>
+      <w:r>
+        <w:t>negative</w:t>
+      </w:r>
+      <w:proofErr w:type="spellEnd"/>
+      <w:r>
+        <w:t xml:space="preserve">) </w:t>
+      </w:r>
+      <w:proofErr w:type="spellStart"/>
+      <w:r>
+        <w:t>than</w:t>
+      </w:r>
+      <w:proofErr w:type="spellEnd"/>
+      <w:r>
+        <w:t xml:space="preserve"> </w:t>
+      </w:r>
+      <w:proofErr w:type="spellStart"/>
+      <w:r>
+        <w:t>the</w:t>
+      </w:r>
+      <w:proofErr w:type="spellEnd"/>
+      <w:r>
+        <w:t xml:space="preserve"> </w:t>
+      </w:r>
+      <w:proofErr w:type="spellStart"/>
+      <w:r>
+        <w:t>above</w:t>
+      </w:r>
+      <w:proofErr w:type="spellEnd"/>
+      <w:r>
+        <w:t xml:space="preserve"> cases.</w:t>
+      </w:r>
+    </w:p>
+    <w:p>
+      <w:pPr>
+        <w:pStyle w:val="Prrafodelista"/>
+        <w:numPr>
+          <w:ilvl w:val="0"/>
+          <w:numId w:val="1"/>
+        </w:numPr>
+      </w:pPr>
+      <w:proofErr w:type="spellStart"/>
+      <w:r>
+        <w:rPr>
+          <w:i/>
+        </w:rPr>
+        <w:t>Correlation</w:t>
+      </w:r>
+      <w:proofErr w:type="spellEnd"/>
+      <w:r>
+        <w:rPr>
+          <w:i/>
+        </w:rPr>
+        <w:t xml:space="preserve"> </w:t>
+      </w:r>
+      <w:proofErr w:type="spellStart"/>
+      <w:r>
+        <w:rPr>
+          <w:i/>
+        </w:rPr>
+        <w:t>gyro_trunk_Y</w:t>
+      </w:r>
+      <w:proofErr w:type="spellEnd"/>
+      <w:r>
+        <w:rPr>
+          <w:i/>
+        </w:rPr>
+        <w:t xml:space="preserve"> and ML COP</w:t>
+      </w:r>
+      <w:r>
+        <w:t xml:space="preserve">: </w:t>
+      </w:r>
+    </w:p>
+    <w:p/>
+    <w:p>
+      <w:proofErr w:type="spellStart"/>
+      <w:r>
+        <w:lastRenderedPageBreak/>
+        <w:t>The</w:t>
+      </w:r>
+      <w:proofErr w:type="spellEnd"/>
+      <w:r>
+        <w:t xml:space="preserve"> </w:t>
+      </w:r>
+      <w:proofErr w:type="spellStart"/>
+      <w:r>
+        <w:t>negative</w:t>
+      </w:r>
+      <w:proofErr w:type="spellEnd"/>
+      <w:r>
+        <w:t xml:space="preserve"> </w:t>
+      </w:r>
+      <w:proofErr w:type="spellStart"/>
+      <w:r>
+        <w:t>correlation</w:t>
+      </w:r>
+      <w:proofErr w:type="spellEnd"/>
+      <w:r>
+        <w:t xml:space="preserve"> </w:t>
+      </w:r>
+      <w:proofErr w:type="spellStart"/>
+      <w:r>
+        <w:t>means</w:t>
+      </w:r>
+      <w:proofErr w:type="spellEnd"/>
+      <w:r>
+        <w:t xml:space="preserve"> </w:t>
+      </w:r>
+      <w:proofErr w:type="spellStart"/>
+      <w:r>
+        <w:t>that</w:t>
+      </w:r>
+      <w:proofErr w:type="spellEnd"/>
+      <w:r>
+        <w:t xml:space="preserve"> </w:t>
+      </w:r>
+      <w:proofErr w:type="spellStart"/>
+      <w:r>
+        <w:t>when</w:t>
+      </w:r>
+      <w:proofErr w:type="spellEnd"/>
+      <w:r>
+        <w:t xml:space="preserve"> a variable </w:t>
+      </w:r>
+      <w:proofErr w:type="spellStart"/>
+      <w:r>
+        <w:t>increases</w:t>
+      </w:r>
+      <w:proofErr w:type="spellEnd"/>
+      <w:r>
+        <w:t xml:space="preserve">,  </w:t>
+      </w:r>
+      <w:proofErr w:type="spellStart"/>
+      <w:r>
+        <w:t>the</w:t>
+      </w:r>
+      <w:proofErr w:type="spellEnd"/>
+      <w:r>
+        <w:t xml:space="preserve"> </w:t>
+      </w:r>
+      <w:proofErr w:type="spellStart"/>
+      <w:r>
+        <w:t>other</w:t>
+      </w:r>
+      <w:proofErr w:type="spellEnd"/>
+      <w:r>
+        <w:t xml:space="preserve"> </w:t>
+      </w:r>
+      <w:proofErr w:type="spellStart"/>
+      <w:r>
+        <w:t>decreases</w:t>
+      </w:r>
+      <w:proofErr w:type="spellEnd"/>
+      <w:r>
+        <w:t xml:space="preserve">. </w:t>
+      </w:r>
+      <w:proofErr w:type="spellStart"/>
+      <w:r>
+        <w:t>Maybe</w:t>
+      </w:r>
+      <w:proofErr w:type="spellEnd"/>
+      <w:r>
+        <w:t xml:space="preserve"> </w:t>
+      </w:r>
+      <w:proofErr w:type="spellStart"/>
+      <w:r>
+        <w:t>is</w:t>
+      </w:r>
+      <w:proofErr w:type="spellEnd"/>
+      <w:r>
+        <w:t xml:space="preserve"> </w:t>
+      </w:r>
+      <w:proofErr w:type="spellStart"/>
+      <w:r>
+        <w:t>because</w:t>
+      </w:r>
+      <w:proofErr w:type="spellEnd"/>
+      <w:r>
+        <w:t xml:space="preserve"> </w:t>
+      </w:r>
+      <w:proofErr w:type="spellStart"/>
+      <w:r>
+        <w:t>when</w:t>
+      </w:r>
+      <w:proofErr w:type="spellEnd"/>
+      <w:r>
+        <w:t xml:space="preserve"> COP </w:t>
+      </w:r>
+      <w:proofErr w:type="spellStart"/>
+      <w:r>
+        <w:t>is</w:t>
+      </w:r>
+      <w:proofErr w:type="spellEnd"/>
+      <w:r>
+        <w:t xml:space="preserve"> </w:t>
+      </w:r>
+      <w:proofErr w:type="spellStart"/>
+      <w:r>
+        <w:t>bigger</w:t>
+      </w:r>
+      <w:proofErr w:type="spellEnd"/>
+      <w:r>
+        <w:t xml:space="preserve">, </w:t>
+      </w:r>
+      <w:proofErr w:type="spellStart"/>
+      <w:r>
+        <w:t>the</w:t>
+      </w:r>
+      <w:proofErr w:type="spellEnd"/>
+      <w:r>
+        <w:t xml:space="preserve"> </w:t>
+      </w:r>
+      <w:proofErr w:type="spellStart"/>
+      <w:r>
+        <w:t>movement</w:t>
+      </w:r>
+      <w:proofErr w:type="spellEnd"/>
+      <w:r>
+        <w:t xml:space="preserve"> </w:t>
+      </w:r>
+      <w:proofErr w:type="spellStart"/>
+      <w:r>
+        <w:t>is</w:t>
+      </w:r>
+      <w:proofErr w:type="spellEnd"/>
+      <w:r>
+        <w:t xml:space="preserve"> </w:t>
+      </w:r>
+      <w:proofErr w:type="spellStart"/>
+      <w:r>
+        <w:t>longer</w:t>
+      </w:r>
+      <w:proofErr w:type="spellEnd"/>
+      <w:r>
+        <w:t xml:space="preserve"> and more </w:t>
+      </w:r>
+      <w:proofErr w:type="spellStart"/>
+      <w:r>
+        <w:t>constant</w:t>
+      </w:r>
+      <w:proofErr w:type="spellEnd"/>
+      <w:r>
+        <w:t xml:space="preserve">, so </w:t>
+      </w:r>
+      <w:proofErr w:type="spellStart"/>
+      <w:r>
+        <w:t>the</w:t>
+      </w:r>
+      <w:proofErr w:type="spellEnd"/>
+      <w:r>
+        <w:t xml:space="preserve"> </w:t>
+      </w:r>
+      <w:proofErr w:type="spellStart"/>
+      <w:r>
+        <w:t>acceleration</w:t>
+      </w:r>
+      <w:proofErr w:type="spellEnd"/>
+      <w:r>
+        <w:t xml:space="preserve"> </w:t>
+      </w:r>
+      <w:proofErr w:type="spellStart"/>
+      <w:r>
+        <w:t>is</w:t>
+      </w:r>
+      <w:proofErr w:type="spellEnd"/>
+      <w:r>
+        <w:t xml:space="preserve"> minor.</w:t>
       </w:r>
       <w:bookmarkStart w:id="0" w:name="_GoBack"/>
       <w:bookmarkEnd w:id="0"/>
@@ -4409,6 +7111,127 @@
     </w:p>
   </w:footnote>
 </w:footnotes>
+</file>
+
+<file path=word/numbering.xml><?xml version="1.0" encoding="utf-8"?>
+<w:numbering xmlns:wpc="http://schemas.microsoft.com/office/word/2010/wordprocessingCanvas" xmlns:mc="http://schemas.openxmlformats.org/markup-compatibility/2006" xmlns:o="urn:schemas-microsoft-com:office:office" xmlns:r="http://schemas.openxmlformats.org/officeDocument/2006/relationships" xmlns:m="http://schemas.openxmlformats.org/officeDocument/2006/math" xmlns:v="urn:schemas-microsoft-com:vml" xmlns:wp14="http://schemas.microsoft.com/office/word/2010/wordprocessingDrawing" xmlns:wp="http://schemas.openxmlformats.org/drawingml/2006/wordprocessingDrawing" xmlns:w10="urn:schemas-microsoft-com:office:word" xmlns:w="http://schemas.openxmlformats.org/wordprocessingml/2006/main" xmlns:w14="http://schemas.microsoft.com/office/word/2010/wordml" xmlns:wpg="http://schemas.microsoft.com/office/word/2010/wordprocessingGroup" xmlns:wpi="http://schemas.microsoft.com/office/word/2010/wordprocessingInk" xmlns:wne="http://schemas.microsoft.com/office/word/2006/wordml" xmlns:wps="http://schemas.microsoft.com/office/word/2010/wordprocessingShape" mc:Ignorable="w14 wp14">
+  <w:abstractNum w:abstractNumId="0">
+    <w:nsid w:val="40AE09A5"/>
+    <w:multiLevelType w:val="hybridMultilevel"/>
+    <w:tmpl w:val="576650EE"/>
+    <w:lvl w:ilvl="0" w:tplc="0C0A000D">
+      <w:start w:val="1"/>
+      <w:numFmt w:val="bullet"/>
+      <w:lvlText w:val=""/>
+      <w:lvlJc w:val="left"/>
+      <w:pPr>
+        <w:ind w:left="720" w:hanging="360"/>
+      </w:pPr>
+      <w:rPr>
+        <w:rFonts w:ascii="Wingdings" w:hAnsi="Wingdings" w:hint="default"/>
+      </w:rPr>
+    </w:lvl>
+    <w:lvl w:ilvl="1" w:tplc="0C0A0003" w:tentative="1">
+      <w:start w:val="1"/>
+      <w:numFmt w:val="bullet"/>
+      <w:lvlText w:val="o"/>
+      <w:lvlJc w:val="left"/>
+      <w:pPr>
+        <w:ind w:left="1440" w:hanging="360"/>
+      </w:pPr>
+      <w:rPr>
+        <w:rFonts w:ascii="Courier New" w:hAnsi="Courier New" w:cs="Courier New" w:hint="default"/>
+      </w:rPr>
+    </w:lvl>
+    <w:lvl w:ilvl="2" w:tplc="0C0A0005" w:tentative="1">
+      <w:start w:val="1"/>
+      <w:numFmt w:val="bullet"/>
+      <w:lvlText w:val=""/>
+      <w:lvlJc w:val="left"/>
+      <w:pPr>
+        <w:ind w:left="2160" w:hanging="360"/>
+      </w:pPr>
+      <w:rPr>
+        <w:rFonts w:ascii="Wingdings" w:hAnsi="Wingdings" w:hint="default"/>
+      </w:rPr>
+    </w:lvl>
+    <w:lvl w:ilvl="3" w:tplc="0C0A0001" w:tentative="1">
+      <w:start w:val="1"/>
+      <w:numFmt w:val="bullet"/>
+      <w:lvlText w:val=""/>
+      <w:lvlJc w:val="left"/>
+      <w:pPr>
+        <w:ind w:left="2880" w:hanging="360"/>
+      </w:pPr>
+      <w:rPr>
+        <w:rFonts w:ascii="Symbol" w:hAnsi="Symbol" w:hint="default"/>
+      </w:rPr>
+    </w:lvl>
+    <w:lvl w:ilvl="4" w:tplc="0C0A0003" w:tentative="1">
+      <w:start w:val="1"/>
+      <w:numFmt w:val="bullet"/>
+      <w:lvlText w:val="o"/>
+      <w:lvlJc w:val="left"/>
+      <w:pPr>
+        <w:ind w:left="3600" w:hanging="360"/>
+      </w:pPr>
+      <w:rPr>
+        <w:rFonts w:ascii="Courier New" w:hAnsi="Courier New" w:cs="Courier New" w:hint="default"/>
+      </w:rPr>
+    </w:lvl>
+    <w:lvl w:ilvl="5" w:tplc="0C0A0005" w:tentative="1">
+      <w:start w:val="1"/>
+      <w:numFmt w:val="bullet"/>
+      <w:lvlText w:val=""/>
+      <w:lvlJc w:val="left"/>
+      <w:pPr>
+        <w:ind w:left="4320" w:hanging="360"/>
+      </w:pPr>
+      <w:rPr>
+        <w:rFonts w:ascii="Wingdings" w:hAnsi="Wingdings" w:hint="default"/>
+      </w:rPr>
+    </w:lvl>
+    <w:lvl w:ilvl="6" w:tplc="0C0A0001" w:tentative="1">
+      <w:start w:val="1"/>
+      <w:numFmt w:val="bullet"/>
+      <w:lvlText w:val=""/>
+      <w:lvlJc w:val="left"/>
+      <w:pPr>
+        <w:ind w:left="5040" w:hanging="360"/>
+      </w:pPr>
+      <w:rPr>
+        <w:rFonts w:ascii="Symbol" w:hAnsi="Symbol" w:hint="default"/>
+      </w:rPr>
+    </w:lvl>
+    <w:lvl w:ilvl="7" w:tplc="0C0A0003" w:tentative="1">
+      <w:start w:val="1"/>
+      <w:numFmt w:val="bullet"/>
+      <w:lvlText w:val="o"/>
+      <w:lvlJc w:val="left"/>
+      <w:pPr>
+        <w:ind w:left="5760" w:hanging="360"/>
+      </w:pPr>
+      <w:rPr>
+        <w:rFonts w:ascii="Courier New" w:hAnsi="Courier New" w:cs="Courier New" w:hint="default"/>
+      </w:rPr>
+    </w:lvl>
+    <w:lvl w:ilvl="8" w:tplc="0C0A0005" w:tentative="1">
+      <w:start w:val="1"/>
+      <w:numFmt w:val="bullet"/>
+      <w:lvlText w:val=""/>
+      <w:lvlJc w:val="left"/>
+      <w:pPr>
+        <w:ind w:left="6480" w:hanging="360"/>
+      </w:pPr>
+      <w:rPr>
+        <w:rFonts w:ascii="Wingdings" w:hAnsi="Wingdings" w:hint="default"/>
+      </w:rPr>
+    </w:lvl>
+  </w:abstractNum>
+  <w:num w:numId="1">
+    <w:abstractNumId w:val="0"/>
+  </w:num>
+</w:numbering>
 </file>
 
 <file path=word/styles.xml><?xml version="1.0" encoding="utf-8"?>
@@ -4761,6 +7584,17 @@
     <w:link w:val="Piedepgina"/>
     <w:uiPriority w:val="99"/>
     <w:rsid w:val="004B534A"/>
+  </w:style>
+  <w:style w:type="paragraph" w:styleId="Prrafodelista">
+    <w:name w:val="List Paragraph"/>
+    <w:basedOn w:val="Normal"/>
+    <w:uiPriority w:val="34"/>
+    <w:qFormat/>
+    <w:rsid w:val="00121C75"/>
+    <w:pPr>
+      <w:ind w:left="720"/>
+      <w:contextualSpacing/>
+    </w:pPr>
   </w:style>
 </w:styles>
 </file>
@@ -5116,6 +7950,17 @@
     <w:uiPriority w:val="99"/>
     <w:rsid w:val="004B534A"/>
   </w:style>
+  <w:style w:type="paragraph" w:styleId="Prrafodelista">
+    <w:name w:val="List Paragraph"/>
+    <w:basedOn w:val="Normal"/>
+    <w:uiPriority w:val="34"/>
+    <w:qFormat/>
+    <w:rsid w:val="00121C75"/>
+    <w:pPr>
+      <w:ind w:left="720"/>
+      <w:contextualSpacing/>
+    </w:pPr>
+  </w:style>
 </w:styles>
 </file>
 

</xml_diff>